<commit_message>
Datapath ajustment and instantiations
</commit_message>
<xml_diff>
--- a/Part 2 - Processor Project/Instrucoes.docx
+++ b/Part 2 - Processor Project/Instrucoes.docx
@@ -1473,7 +1473,6 @@
                 <w:rFonts w:cs="Times New Roman"/>
               </w:rPr>
             </w:pPr>
-            <w:proofErr w:type="spellStart"/>
             <w:r>
               <w:rPr>
                 <w:rFonts w:cs="Times New Roman"/>
@@ -1486,7 +1485,6 @@
               </w:rPr>
               <w:t>i</w:t>
             </w:r>
-            <w:proofErr w:type="spellEnd"/>
             <w:r>
               <w:rPr>
                 <w:rFonts w:cs="Times New Roman"/>
@@ -4267,14 +4265,12 @@
                 <w:rFonts w:cs="Times New Roman"/>
               </w:rPr>
             </w:pPr>
-            <w:proofErr w:type="spellStart"/>
             <w:r>
               <w:rPr>
                 <w:rFonts w:cs="Times New Roman"/>
               </w:rPr>
               <w:t>mul</w:t>
             </w:r>
-            <w:proofErr w:type="spellEnd"/>
             <w:r>
               <w:rPr>
                 <w:rFonts w:cs="Times New Roman"/>
@@ -5681,14 +5677,12 @@
                 <w:rFonts w:cs="Times New Roman"/>
               </w:rPr>
             </w:pPr>
-            <w:proofErr w:type="spellStart"/>
             <w:r>
               <w:rPr>
                 <w:rFonts w:cs="Times New Roman"/>
               </w:rPr>
               <w:t>div</w:t>
             </w:r>
-            <w:proofErr w:type="spellEnd"/>
             <w:r>
               <w:rPr>
                 <w:rFonts w:cs="Times New Roman"/>
@@ -9910,14 +9904,12 @@
                 <w:rFonts w:cs="Times New Roman"/>
               </w:rPr>
             </w:pPr>
-            <w:proofErr w:type="spellStart"/>
             <w:r>
               <w:rPr>
                 <w:rFonts w:cs="Times New Roman"/>
               </w:rPr>
               <w:t>andi</w:t>
             </w:r>
-            <w:proofErr w:type="spellEnd"/>
             <w:r>
               <w:rPr>
                 <w:rFonts w:cs="Times New Roman"/>
@@ -11260,14 +11252,12 @@
                 <w:rFonts w:cs="Times New Roman"/>
               </w:rPr>
             </w:pPr>
-            <w:proofErr w:type="spellStart"/>
             <w:r>
               <w:rPr>
                 <w:rFonts w:cs="Times New Roman"/>
               </w:rPr>
               <w:t>sll</w:t>
             </w:r>
-            <w:proofErr w:type="spellEnd"/>
             <w:r>
               <w:rPr>
                 <w:rFonts w:cs="Times New Roman"/>
@@ -12622,14 +12612,12 @@
                 <w:rFonts w:cs="Times New Roman"/>
               </w:rPr>
             </w:pPr>
-            <w:proofErr w:type="spellStart"/>
             <w:r>
               <w:rPr>
                 <w:rFonts w:cs="Times New Roman"/>
               </w:rPr>
               <w:t>srl</w:t>
             </w:r>
-            <w:proofErr w:type="spellEnd"/>
             <w:r>
               <w:rPr>
                 <w:rFonts w:cs="Times New Roman"/>
@@ -16753,14 +16741,12 @@
                 <w:rFonts w:cs="Times New Roman"/>
               </w:rPr>
             </w:pPr>
-            <w:proofErr w:type="spellStart"/>
             <w:r>
               <w:rPr>
                 <w:rFonts w:cs="Times New Roman"/>
               </w:rPr>
               <w:t>divc</w:t>
             </w:r>
-            <w:proofErr w:type="spellEnd"/>
             <w:r>
               <w:rPr>
                 <w:rFonts w:cs="Times New Roman"/>
@@ -18152,19 +18138,11 @@
                 <w:rFonts w:cs="Times New Roman"/>
               </w:rPr>
             </w:pPr>
-            <w:proofErr w:type="spellStart"/>
-            <w:r>
-              <w:rPr>
-                <w:rFonts w:cs="Times New Roman"/>
-              </w:rPr>
-              <w:t>beq</w:t>
-            </w:r>
-            <w:proofErr w:type="spellEnd"/>
-            <w:r>
-              <w:rPr>
-                <w:rFonts w:cs="Times New Roman"/>
-              </w:rPr>
-              <w:t xml:space="preserve"> $1, $2, OFFSET</w:t>
+            <w:r>
+              <w:rPr>
+                <w:rFonts w:cs="Times New Roman"/>
+              </w:rPr>
+              <w:t>beq $1, $2, OFFSET</w:t>
             </w:r>
           </w:p>
         </w:tc>
@@ -19563,19 +19541,11 @@
                 <w:rFonts w:cs="Times New Roman"/>
               </w:rPr>
             </w:pPr>
-            <w:proofErr w:type="spellStart"/>
-            <w:r>
-              <w:rPr>
-                <w:rFonts w:cs="Times New Roman"/>
-              </w:rPr>
-              <w:t>blt</w:t>
-            </w:r>
-            <w:proofErr w:type="spellEnd"/>
-            <w:r>
-              <w:rPr>
-                <w:rFonts w:cs="Times New Roman"/>
-              </w:rPr>
-              <w:t xml:space="preserve"> </w:t>
+            <w:r>
+              <w:rPr>
+                <w:rFonts w:cs="Times New Roman"/>
+              </w:rPr>
+              <w:t xml:space="preserve">blt </w:t>
             </w:r>
             <w:r>
               <w:rPr>
@@ -20927,19 +20897,11 @@
                 <w:rFonts w:cs="Times New Roman"/>
               </w:rPr>
             </w:pPr>
-            <w:proofErr w:type="spellStart"/>
-            <w:r>
-              <w:rPr>
-                <w:rFonts w:cs="Times New Roman"/>
-              </w:rPr>
-              <w:t>bgt</w:t>
-            </w:r>
-            <w:proofErr w:type="spellEnd"/>
-            <w:r>
-              <w:rPr>
-                <w:rFonts w:cs="Times New Roman"/>
-              </w:rPr>
-              <w:t xml:space="preserve"> $1, $2, LABEL</w:t>
+            <w:r>
+              <w:rPr>
+                <w:rFonts w:cs="Times New Roman"/>
+              </w:rPr>
+              <w:t>bgt $1, $2, LABEL</w:t>
             </w:r>
           </w:p>
         </w:tc>
@@ -22281,19 +22243,11 @@
                 <w:rFonts w:cs="Times New Roman"/>
               </w:rPr>
             </w:pPr>
-            <w:proofErr w:type="spellStart"/>
-            <w:r>
-              <w:rPr>
-                <w:rFonts w:cs="Times New Roman"/>
-              </w:rPr>
-              <w:t>jmp</w:t>
-            </w:r>
-            <w:proofErr w:type="spellEnd"/>
-            <w:r>
-              <w:rPr>
-                <w:rFonts w:cs="Times New Roman"/>
-              </w:rPr>
-              <w:t xml:space="preserve"> </w:t>
+            <w:r>
+              <w:rPr>
+                <w:rFonts w:cs="Times New Roman"/>
+              </w:rPr>
+              <w:t xml:space="preserve">jmp </w:t>
             </w:r>
             <w:r>
               <w:rPr>
@@ -23238,7 +23192,7 @@
                       <w:sz w:val="16"/>
                       <w:szCs w:val="16"/>
                     </w:rPr>
-                    <w:t>NULL</w:t>
+                    <w:t>0</w:t>
                   </w:r>
                 </w:p>
               </w:tc>
@@ -23616,19 +23570,11 @@
                 <w:rFonts w:cs="Times New Roman"/>
               </w:rPr>
             </w:pPr>
-            <w:proofErr w:type="spellStart"/>
-            <w:r>
-              <w:rPr>
-                <w:rFonts w:cs="Times New Roman"/>
-              </w:rPr>
-              <w:t>jal</w:t>
-            </w:r>
-            <w:proofErr w:type="spellEnd"/>
-            <w:r>
-              <w:rPr>
-                <w:rFonts w:cs="Times New Roman"/>
-              </w:rPr>
-              <w:t xml:space="preserve"> </w:t>
+            <w:r>
+              <w:rPr>
+                <w:rFonts w:cs="Times New Roman"/>
+              </w:rPr>
+              <w:t xml:space="preserve">jal </w:t>
             </w:r>
             <w:r>
               <w:rPr>
@@ -24757,21 +24703,13 @@
               <w:rPr>
                 <w:rFonts w:cs="Times New Roman"/>
               </w:rPr>
-              <w:t>$</w:t>
-            </w:r>
-            <w:proofErr w:type="spellStart"/>
-            <w:r>
-              <w:rPr>
-                <w:rFonts w:cs="Times New Roman"/>
-              </w:rPr>
-              <w:t>ra</w:t>
-            </w:r>
-            <w:proofErr w:type="spellEnd"/>
-            <w:r>
-              <w:rPr>
-                <w:rFonts w:cs="Times New Roman"/>
-              </w:rPr>
-              <w:t xml:space="preserve"> = PC + 4</w:t>
+              <w:t xml:space="preserve">$ra = PC + </w:t>
+            </w:r>
+            <w:r>
+              <w:rPr>
+                <w:rFonts w:cs="Times New Roman"/>
+              </w:rPr>
+              <w:t>1</w:t>
             </w:r>
           </w:p>
           <w:p>
@@ -24978,19 +24916,11 @@
                 <w:rFonts w:cs="Times New Roman"/>
               </w:rPr>
             </w:pPr>
-            <w:proofErr w:type="spellStart"/>
-            <w:r>
-              <w:rPr>
-                <w:rFonts w:cs="Times New Roman"/>
-              </w:rPr>
-              <w:t>addc</w:t>
-            </w:r>
-            <w:proofErr w:type="spellEnd"/>
-            <w:r>
-              <w:rPr>
-                <w:rFonts w:cs="Times New Roman"/>
-              </w:rPr>
-              <w:t xml:space="preserve"> $1, $2, $3</w:t>
+            <w:r>
+              <w:rPr>
+                <w:rFonts w:cs="Times New Roman"/>
+              </w:rPr>
+              <w:t>addc $1, $2, $3</w:t>
             </w:r>
           </w:p>
         </w:tc>
@@ -26380,19 +26310,11 @@
                 <w:rFonts w:cs="Times New Roman"/>
               </w:rPr>
             </w:pPr>
-            <w:proofErr w:type="spellStart"/>
-            <w:r>
-              <w:rPr>
-                <w:rFonts w:cs="Times New Roman"/>
-              </w:rPr>
-              <w:t>subc</w:t>
-            </w:r>
-            <w:proofErr w:type="spellEnd"/>
-            <w:r>
-              <w:rPr>
-                <w:rFonts w:cs="Times New Roman"/>
-              </w:rPr>
-              <w:t xml:space="preserve"> $1, $2, $3</w:t>
+            <w:r>
+              <w:rPr>
+                <w:rFonts w:cs="Times New Roman"/>
+              </w:rPr>
+              <w:t>subc $1, $2, $3</w:t>
             </w:r>
           </w:p>
         </w:tc>
@@ -27774,19 +27696,11 @@
                 <w:rFonts w:cs="Times New Roman"/>
               </w:rPr>
             </w:pPr>
-            <w:proofErr w:type="spellStart"/>
-            <w:r>
-              <w:rPr>
-                <w:rFonts w:cs="Times New Roman"/>
-              </w:rPr>
-              <w:t>mulc</w:t>
-            </w:r>
-            <w:proofErr w:type="spellEnd"/>
-            <w:r>
-              <w:rPr>
-                <w:rFonts w:cs="Times New Roman"/>
-              </w:rPr>
-              <w:t xml:space="preserve"> $1, $2, $3</w:t>
+            <w:r>
+              <w:rPr>
+                <w:rFonts w:cs="Times New Roman"/>
+              </w:rPr>
+              <w:t>mulc $1, $2, $3</w:t>
             </w:r>
           </w:p>
         </w:tc>
@@ -29168,19 +29082,11 @@
                 <w:rFonts w:cs="Times New Roman"/>
               </w:rPr>
             </w:pPr>
-            <w:proofErr w:type="spellStart"/>
-            <w:r>
-              <w:rPr>
-                <w:rFonts w:cs="Times New Roman"/>
-              </w:rPr>
-              <w:t>abs</w:t>
-            </w:r>
-            <w:proofErr w:type="spellEnd"/>
-            <w:r>
-              <w:rPr>
-                <w:rFonts w:cs="Times New Roman"/>
-              </w:rPr>
-              <w:t xml:space="preserve"> $1, $2</w:t>
+            <w:r>
+              <w:rPr>
+                <w:rFonts w:cs="Times New Roman"/>
+              </w:rPr>
+              <w:t>abs $1, $2</w:t>
             </w:r>
           </w:p>
         </w:tc>
@@ -30343,29 +30249,7 @@
               <w:rPr>
                 <w:rFonts w:cs="Times New Roman"/>
               </w:rPr>
-              <w:t xml:space="preserve">$1 &lt;- </w:t>
-            </w:r>
-            <w:proofErr w:type="spellStart"/>
-            <w:proofErr w:type="gramStart"/>
-            <w:r>
-              <w:rPr>
-                <w:rFonts w:cs="Times New Roman"/>
-              </w:rPr>
-              <w:t>abs</w:t>
-            </w:r>
-            <w:proofErr w:type="spellEnd"/>
-            <w:r>
-              <w:rPr>
-                <w:rFonts w:cs="Times New Roman"/>
-              </w:rPr>
-              <w:t>(</w:t>
-            </w:r>
-            <w:proofErr w:type="gramEnd"/>
-            <w:r>
-              <w:rPr>
-                <w:rFonts w:cs="Times New Roman"/>
-              </w:rPr>
-              <w:t>$2)</w:t>
+              <w:t>$1 &lt;- abs($2)</w:t>
             </w:r>
           </w:p>
         </w:tc>
@@ -30559,19 +30443,11 @@
                 <w:rFonts w:cs="Times New Roman"/>
               </w:rPr>
             </w:pPr>
-            <w:proofErr w:type="spellStart"/>
-            <w:r>
-              <w:rPr>
-                <w:rFonts w:cs="Times New Roman"/>
-              </w:rPr>
-              <w:t>conj</w:t>
-            </w:r>
-            <w:proofErr w:type="spellEnd"/>
-            <w:r>
-              <w:rPr>
-                <w:rFonts w:cs="Times New Roman"/>
-              </w:rPr>
-              <w:t xml:space="preserve"> $1, $2</w:t>
+            <w:r>
+              <w:rPr>
+                <w:rFonts w:cs="Times New Roman"/>
+              </w:rPr>
+              <w:t>conj $1, $2</w:t>
             </w:r>
           </w:p>
         </w:tc>
@@ -31740,29 +31616,7 @@
               <w:rPr>
                 <w:rFonts w:cs="Times New Roman"/>
               </w:rPr>
-              <w:t xml:space="preserve">$1 &lt;- </w:t>
-            </w:r>
-            <w:proofErr w:type="spellStart"/>
-            <w:proofErr w:type="gramStart"/>
-            <w:r>
-              <w:rPr>
-                <w:rFonts w:cs="Times New Roman"/>
-              </w:rPr>
-              <w:t>conj</w:t>
-            </w:r>
-            <w:proofErr w:type="spellEnd"/>
-            <w:r>
-              <w:rPr>
-                <w:rFonts w:cs="Times New Roman"/>
-              </w:rPr>
-              <w:t>(</w:t>
-            </w:r>
-            <w:proofErr w:type="gramEnd"/>
-            <w:r>
-              <w:rPr>
-                <w:rFonts w:cs="Times New Roman"/>
-              </w:rPr>
-              <w:t>$2)</w:t>
+              <w:t>$1 &lt;- conj($2)</w:t>
             </w:r>
           </w:p>
         </w:tc>
@@ -32809,15 +32663,6 @@
 </file>
 
 <file path=customXml/item1.xml><?xml version="1.0" encoding="utf-8"?>
-<?mso-contentType ?>
-<FormTemplates xmlns="http://schemas.microsoft.com/sharepoint/v3/contenttype/forms">
-  <Display>DocumentLibraryForm</Display>
-  <Edit>DocumentLibraryForm</Edit>
-  <New>DocumentLibraryForm</New>
-</FormTemplates>
-</file>
-
-<file path=customXml/item2.xml><?xml version="1.0" encoding="utf-8"?>
 <ct:contentTypeSchema xmlns:ct="http://schemas.microsoft.com/office/2006/metadata/contentType" xmlns:ma="http://schemas.microsoft.com/office/2006/metadata/properties/metaAttributes" ct:_="" ma:_="" ma:contentTypeName="Document" ma:contentTypeID="0x010100B9C61213E289254D8822FEDD3DEF9BC1" ma:contentTypeVersion="14" ma:contentTypeDescription="Create a new document." ma:contentTypeScope="" ma:versionID="248fb1fdd2c6fa4c43b714be7032d4df">
   <xsd:schema xmlns:xsd="http://www.w3.org/2001/XMLSchema" xmlns:xs="http://www.w3.org/2001/XMLSchema" xmlns:p="http://schemas.microsoft.com/office/2006/metadata/properties" xmlns:ns2="6644624d-9d0e-4844-b2f2-741fb1443df4" xmlns:ns3="cb75018d-4bf6-45a1-835c-4e5fa218c3f8" targetNamespace="http://schemas.microsoft.com/office/2006/metadata/properties" ma:root="true" ma:fieldsID="ef09de4ab6f56ed022fa38be79ff613f" ns2:_="" ns3:_="">
     <xsd:import namespace="6644624d-9d0e-4844-b2f2-741fb1443df4"/>
@@ -33042,6 +32887,15 @@
 </ct:contentTypeSchema>
 </file>
 
+<file path=customXml/item2.xml><?xml version="1.0" encoding="utf-8"?>
+<?mso-contentType ?>
+<FormTemplates xmlns="http://schemas.microsoft.com/sharepoint/v3/contenttype/forms">
+  <Display>DocumentLibraryForm</Display>
+  <Edit>DocumentLibraryForm</Edit>
+  <New>DocumentLibraryForm</New>
+</FormTemplates>
+</file>
+
 <file path=customXml/item3.xml><?xml version="1.0" encoding="utf-8"?>
 <p:properties xmlns:p="http://schemas.microsoft.com/office/2006/metadata/properties" xmlns:xsi="http://www.w3.org/2001/XMLSchema-instance" xmlns:pc="http://schemas.microsoft.com/office/infopath/2007/PartnerControls">
   <documentManagement>
@@ -33054,14 +32908,6 @@
 </file>
 
 <file path=customXml/itemProps1.xml><?xml version="1.0" encoding="utf-8"?>
-<ds:datastoreItem xmlns:ds="http://schemas.openxmlformats.org/officeDocument/2006/customXml" ds:itemID="{A95F3B9A-F19A-41AB-ACAD-6951FC50204F}">
-  <ds:schemaRefs>
-    <ds:schemaRef ds:uri="http://schemas.microsoft.com/sharepoint/v3/contenttype/forms"/>
-  </ds:schemaRefs>
-</ds:datastoreItem>
-</file>
-
-<file path=customXml/itemProps2.xml><?xml version="1.0" encoding="utf-8"?>
 <ds:datastoreItem xmlns:ds="http://schemas.openxmlformats.org/officeDocument/2006/customXml" ds:itemID="{0B99B780-8891-4048-AF93-BBB89DA8FB92}">
   <ds:schemaRefs>
     <ds:schemaRef ds:uri="http://schemas.microsoft.com/office/2006/metadata/contentType"/>
@@ -33080,6 +32926,14 @@
 </ds:datastoreItem>
 </file>
 
+<file path=customXml/itemProps2.xml><?xml version="1.0" encoding="utf-8"?>
+<ds:datastoreItem xmlns:ds="http://schemas.openxmlformats.org/officeDocument/2006/customXml" ds:itemID="{A95F3B9A-F19A-41AB-ACAD-6951FC50204F}">
+  <ds:schemaRefs>
+    <ds:schemaRef ds:uri="http://schemas.microsoft.com/sharepoint/v3/contenttype/forms"/>
+  </ds:schemaRefs>
+</ds:datastoreItem>
+</file>
+
 <file path=customXml/itemProps3.xml><?xml version="1.0" encoding="utf-8"?>
 <ds:datastoreItem xmlns:ds="http://schemas.openxmlformats.org/officeDocument/2006/customXml" ds:itemID="{23AA9B04-3232-4F90-BB89-8CA2255EF71B}">
   <ds:schemaRefs>

</xml_diff>

<commit_message>
Somador Branch e Teste do Código Binário
</commit_message>
<xml_diff>
--- a/Part 2 - Processor Project/Instrucoes.docx
+++ b/Part 2 - Processor Project/Instrucoes.docx
@@ -947,20 +947,43 @@
                 </w:tcPr>
                 <w:p>
                   <w:pPr>
-                    <w:jc w:val="center"/>
-                    <w:rPr>
-                      <w:rFonts w:cs="Times New Roman"/>
-                      <w:sz w:val="16"/>
-                      <w:szCs w:val="16"/>
-                    </w:rPr>
-                  </w:pPr>
-                  <w:r>
-                    <w:rPr>
-                      <w:rFonts w:cs="Times New Roman"/>
-                      <w:sz w:val="16"/>
-                      <w:szCs w:val="16"/>
-                    </w:rPr>
-                    <w:t>R_DESTINY</w:t>
+                    <w:rPr>
+                      <w:rFonts w:cs="Times New Roman"/>
+                      <w:sz w:val="16"/>
+                      <w:szCs w:val="16"/>
+                    </w:rPr>
+                  </w:pPr>
+                  <w:r>
+                    <w:rPr>
+                      <w:rFonts w:cs="Times New Roman"/>
+                      <w:sz w:val="16"/>
+                      <w:szCs w:val="16"/>
+                    </w:rPr>
+                    <w:t>R_</w:t>
+                  </w:r>
+                  <w:r>
+                    <w:rPr>
+                      <w:rFonts w:cs="Times New Roman"/>
+                      <w:sz w:val="16"/>
+                      <w:szCs w:val="16"/>
+                    </w:rPr>
+                    <w:t xml:space="preserve"> </w:t>
+                  </w:r>
+                  <w:r>
+                    <w:rPr>
+                      <w:rFonts w:cs="Times New Roman"/>
+                      <w:sz w:val="16"/>
+                      <w:szCs w:val="16"/>
+                    </w:rPr>
+                    <w:t>SOURCE</w:t>
+                  </w:r>
+                  <w:r>
+                    <w:rPr>
+                      <w:rFonts w:cs="Times New Roman"/>
+                      <w:sz w:val="16"/>
+                      <w:szCs w:val="16"/>
+                    </w:rPr>
+                    <w:t>1</w:t>
                   </w:r>
                 </w:p>
               </w:tc>
@@ -1010,7 +1033,23 @@
                       <w:sz w:val="16"/>
                       <w:szCs w:val="16"/>
                     </w:rPr>
-                    <w:t>R_SOURCE1</w:t>
+                    <w:t>R_</w:t>
+                  </w:r>
+                  <w:r>
+                    <w:rPr>
+                      <w:rFonts w:cs="Times New Roman"/>
+                      <w:sz w:val="16"/>
+                      <w:szCs w:val="16"/>
+                    </w:rPr>
+                    <w:t xml:space="preserve"> </w:t>
+                  </w:r>
+                  <w:r>
+                    <w:rPr>
+                      <w:rFonts w:cs="Times New Roman"/>
+                      <w:sz w:val="16"/>
+                      <w:szCs w:val="16"/>
+                    </w:rPr>
+                    <w:t>DESTINY</w:t>
                   </w:r>
                 </w:p>
               </w:tc>
@@ -1473,6 +1512,7 @@
                 <w:rFonts w:cs="Times New Roman"/>
               </w:rPr>
             </w:pPr>
+            <w:proofErr w:type="spellStart"/>
             <w:r>
               <w:rPr>
                 <w:rFonts w:cs="Times New Roman"/>
@@ -1485,6 +1525,7 @@
               </w:rPr>
               <w:t>i</w:t>
             </w:r>
+            <w:proofErr w:type="spellEnd"/>
             <w:r>
               <w:rPr>
                 <w:rFonts w:cs="Times New Roman"/>
@@ -2376,20 +2417,35 @@
                 </w:tcPr>
                 <w:p>
                   <w:pPr>
-                    <w:jc w:val="center"/>
-                    <w:rPr>
-                      <w:rFonts w:cs="Times New Roman"/>
-                      <w:sz w:val="16"/>
-                      <w:szCs w:val="16"/>
-                    </w:rPr>
-                  </w:pPr>
-                  <w:r>
-                    <w:rPr>
-                      <w:rFonts w:cs="Times New Roman"/>
-                      <w:sz w:val="16"/>
-                      <w:szCs w:val="16"/>
-                    </w:rPr>
-                    <w:t>R_DESTINY</w:t>
+                    <w:rPr>
+                      <w:rFonts w:cs="Times New Roman"/>
+                      <w:sz w:val="16"/>
+                      <w:szCs w:val="16"/>
+                    </w:rPr>
+                  </w:pPr>
+                  <w:r>
+                    <w:rPr>
+                      <w:rFonts w:cs="Times New Roman"/>
+                      <w:sz w:val="16"/>
+                      <w:szCs w:val="16"/>
+                    </w:rPr>
+                    <w:t>R_</w:t>
+                  </w:r>
+                  <w:r>
+                    <w:rPr>
+                      <w:rFonts w:cs="Times New Roman"/>
+                      <w:sz w:val="16"/>
+                      <w:szCs w:val="16"/>
+                    </w:rPr>
+                    <w:t xml:space="preserve"> SOURCE</w:t>
+                  </w:r>
+                  <w:r>
+                    <w:rPr>
+                      <w:rFonts w:cs="Times New Roman"/>
+                      <w:sz w:val="16"/>
+                      <w:szCs w:val="16"/>
+                    </w:rPr>
+                    <w:t>1</w:t>
                   </w:r>
                 </w:p>
               </w:tc>
@@ -2414,32 +2470,57 @@
                       <w:sz w:val="16"/>
                       <w:szCs w:val="16"/>
                     </w:rPr>
-                    <w:t>R_SOURCE</w:t>
-                  </w:r>
-                </w:p>
-              </w:tc>
-              <w:tc>
-                <w:tcPr>
-                  <w:tcW w:w="6511" w:type="dxa"/>
-                  <w:gridSpan w:val="17"/>
-                  <w:vAlign w:val="center"/>
-                </w:tcPr>
-                <w:p>
-                  <w:pPr>
-                    <w:jc w:val="center"/>
-                    <w:rPr>
-                      <w:rFonts w:cs="Times New Roman"/>
-                      <w:sz w:val="16"/>
-                      <w:szCs w:val="16"/>
-                    </w:rPr>
-                  </w:pPr>
-                  <w:r>
-                    <w:rPr>
-                      <w:rFonts w:cs="Times New Roman"/>
-                      <w:sz w:val="16"/>
-                      <w:szCs w:val="16"/>
-                    </w:rPr>
-                    <w:t>IMMEDIATE</w:t>
+                    <w:t>R_SOURCE2</w:t>
+                  </w:r>
+                </w:p>
+              </w:tc>
+              <w:tc>
+                <w:tcPr>
+                  <w:tcW w:w="1915" w:type="dxa"/>
+                  <w:gridSpan w:val="5"/>
+                  <w:vAlign w:val="center"/>
+                </w:tcPr>
+                <w:p>
+                  <w:pPr>
+                    <w:jc w:val="center"/>
+                    <w:rPr>
+                      <w:rFonts w:cs="Times New Roman"/>
+                      <w:sz w:val="16"/>
+                      <w:szCs w:val="16"/>
+                    </w:rPr>
+                  </w:pPr>
+                  <w:r>
+                    <w:rPr>
+                      <w:rFonts w:cs="Times New Roman"/>
+                      <w:sz w:val="16"/>
+                      <w:szCs w:val="16"/>
+                    </w:rPr>
+                    <w:t>R_ DESTINY</w:t>
+                  </w:r>
+                </w:p>
+              </w:tc>
+              <w:tc>
+                <w:tcPr>
+                  <w:tcW w:w="4596" w:type="dxa"/>
+                  <w:gridSpan w:val="12"/>
+                  <w:vAlign w:val="center"/>
+                </w:tcPr>
+                <w:p>
+                  <w:pPr>
+                    <w:jc w:val="center"/>
+                    <w:rPr>
+                      <w:rFonts w:cs="Times New Roman"/>
+                      <w:sz w:val="16"/>
+                      <w:szCs w:val="16"/>
+                    </w:rPr>
+                  </w:pPr>
+                  <w:r>
+                    <w:rPr>
+                      <w:rFonts w:cs="Times New Roman"/>
+                      <w:sz w:val="16"/>
+                      <w:szCs w:val="16"/>
+                    </w:rPr>
+                    <w:t>IMM</w:t>
                   </w:r>
                 </w:p>
               </w:tc>
@@ -3763,7 +3844,23 @@
                       <w:sz w:val="16"/>
                       <w:szCs w:val="16"/>
                     </w:rPr>
-                    <w:t>R_DESTINY</w:t>
+                    <w:t>R_</w:t>
+                  </w:r>
+                  <w:r>
+                    <w:rPr>
+                      <w:rFonts w:cs="Times New Roman"/>
+                      <w:sz w:val="16"/>
+                      <w:szCs w:val="16"/>
+                    </w:rPr>
+                    <w:t xml:space="preserve"> </w:t>
+                  </w:r>
+                  <w:r>
+                    <w:rPr>
+                      <w:rFonts w:cs="Times New Roman"/>
+                      <w:sz w:val="16"/>
+                      <w:szCs w:val="16"/>
+                    </w:rPr>
+                    <w:t>SOURCE1</w:t>
                   </w:r>
                 </w:p>
               </w:tc>
@@ -3813,7 +3910,23 @@
                       <w:sz w:val="16"/>
                       <w:szCs w:val="16"/>
                     </w:rPr>
-                    <w:t>R_SOURCE2</w:t>
+                    <w:t>R_</w:t>
+                  </w:r>
+                  <w:r>
+                    <w:rPr>
+                      <w:rFonts w:cs="Times New Roman"/>
+                      <w:sz w:val="16"/>
+                      <w:szCs w:val="16"/>
+                    </w:rPr>
+                    <w:t xml:space="preserve"> </w:t>
+                  </w:r>
+                  <w:r>
+                    <w:rPr>
+                      <w:rFonts w:cs="Times New Roman"/>
+                      <w:sz w:val="16"/>
+                      <w:szCs w:val="16"/>
+                    </w:rPr>
+                    <w:t>DESTINY</w:t>
                   </w:r>
                 </w:p>
               </w:tc>
@@ -4265,12 +4378,14 @@
                 <w:rFonts w:cs="Times New Roman"/>
               </w:rPr>
             </w:pPr>
+            <w:proofErr w:type="spellStart"/>
             <w:r>
               <w:rPr>
                 <w:rFonts w:cs="Times New Roman"/>
               </w:rPr>
               <w:t>mul</w:t>
             </w:r>
+            <w:proofErr w:type="spellEnd"/>
             <w:r>
               <w:rPr>
                 <w:rFonts w:cs="Times New Roman"/>
@@ -5175,7 +5290,23 @@
                       <w:sz w:val="16"/>
                       <w:szCs w:val="16"/>
                     </w:rPr>
-                    <w:t>R_DESTINY</w:t>
+                    <w:t>R_</w:t>
+                  </w:r>
+                  <w:r>
+                    <w:rPr>
+                      <w:rFonts w:cs="Times New Roman"/>
+                      <w:sz w:val="16"/>
+                      <w:szCs w:val="16"/>
+                    </w:rPr>
+                    <w:t xml:space="preserve"> </w:t>
+                  </w:r>
+                  <w:r>
+                    <w:rPr>
+                      <w:rFonts w:cs="Times New Roman"/>
+                      <w:sz w:val="16"/>
+                      <w:szCs w:val="16"/>
+                    </w:rPr>
+                    <w:t>SOURCE1</w:t>
                   </w:r>
                 </w:p>
               </w:tc>
@@ -5225,7 +5356,23 @@
                       <w:sz w:val="16"/>
                       <w:szCs w:val="16"/>
                     </w:rPr>
-                    <w:t>R_SOURCE2</w:t>
+                    <w:t>R_</w:t>
+                  </w:r>
+                  <w:r>
+                    <w:rPr>
+                      <w:rFonts w:cs="Times New Roman"/>
+                      <w:sz w:val="16"/>
+                      <w:szCs w:val="16"/>
+                    </w:rPr>
+                    <w:t xml:space="preserve"> </w:t>
+                  </w:r>
+                  <w:r>
+                    <w:rPr>
+                      <w:rFonts w:cs="Times New Roman"/>
+                      <w:sz w:val="16"/>
+                      <w:szCs w:val="16"/>
+                    </w:rPr>
+                    <w:t>DESTINY</w:t>
                   </w:r>
                 </w:p>
               </w:tc>
@@ -5677,12 +5824,14 @@
                 <w:rFonts w:cs="Times New Roman"/>
               </w:rPr>
             </w:pPr>
+            <w:proofErr w:type="spellStart"/>
             <w:r>
               <w:rPr>
                 <w:rFonts w:cs="Times New Roman"/>
               </w:rPr>
               <w:t>div</w:t>
             </w:r>
+            <w:proofErr w:type="spellEnd"/>
             <w:r>
               <w:rPr>
                 <w:rFonts w:cs="Times New Roman"/>
@@ -6587,7 +6736,23 @@
                       <w:sz w:val="16"/>
                       <w:szCs w:val="16"/>
                     </w:rPr>
-                    <w:t>R_DESTINY</w:t>
+                    <w:t>R_</w:t>
+                  </w:r>
+                  <w:r>
+                    <w:rPr>
+                      <w:rFonts w:cs="Times New Roman"/>
+                      <w:sz w:val="16"/>
+                      <w:szCs w:val="16"/>
+                    </w:rPr>
+                    <w:t xml:space="preserve"> </w:t>
+                  </w:r>
+                  <w:r>
+                    <w:rPr>
+                      <w:rFonts w:cs="Times New Roman"/>
+                      <w:sz w:val="16"/>
+                      <w:szCs w:val="16"/>
+                    </w:rPr>
+                    <w:t>SOURCE1</w:t>
                   </w:r>
                 </w:p>
               </w:tc>
@@ -6637,7 +6802,23 @@
                       <w:sz w:val="16"/>
                       <w:szCs w:val="16"/>
                     </w:rPr>
-                    <w:t>R_SOURCE2</w:t>
+                    <w:t>R_</w:t>
+                  </w:r>
+                  <w:r>
+                    <w:rPr>
+                      <w:rFonts w:cs="Times New Roman"/>
+                      <w:sz w:val="16"/>
+                      <w:szCs w:val="16"/>
+                    </w:rPr>
+                    <w:t xml:space="preserve"> </w:t>
+                  </w:r>
+                  <w:r>
+                    <w:rPr>
+                      <w:rFonts w:cs="Times New Roman"/>
+                      <w:sz w:val="16"/>
+                      <w:szCs w:val="16"/>
+                    </w:rPr>
+                    <w:t>DESTINY</w:t>
                   </w:r>
                 </w:p>
               </w:tc>
@@ -7993,7 +8174,23 @@
                       <w:sz w:val="16"/>
                       <w:szCs w:val="16"/>
                     </w:rPr>
-                    <w:t>R_DESTINY</w:t>
+                    <w:t>R_</w:t>
+                  </w:r>
+                  <w:r>
+                    <w:rPr>
+                      <w:rFonts w:cs="Times New Roman"/>
+                      <w:sz w:val="16"/>
+                      <w:szCs w:val="16"/>
+                    </w:rPr>
+                    <w:t xml:space="preserve"> </w:t>
+                  </w:r>
+                  <w:r>
+                    <w:rPr>
+                      <w:rFonts w:cs="Times New Roman"/>
+                      <w:sz w:val="16"/>
+                      <w:szCs w:val="16"/>
+                    </w:rPr>
+                    <w:t>SOURCE1</w:t>
                   </w:r>
                 </w:p>
               </w:tc>
@@ -8043,7 +8240,23 @@
                       <w:sz w:val="16"/>
                       <w:szCs w:val="16"/>
                     </w:rPr>
-                    <w:t>R_SOURCE2</w:t>
+                    <w:t>R_</w:t>
+                  </w:r>
+                  <w:r>
+                    <w:rPr>
+                      <w:rFonts w:cs="Times New Roman"/>
+                      <w:sz w:val="16"/>
+                      <w:szCs w:val="16"/>
+                    </w:rPr>
+                    <w:t xml:space="preserve"> </w:t>
+                  </w:r>
+                  <w:r>
+                    <w:rPr>
+                      <w:rFonts w:cs="Times New Roman"/>
+                      <w:sz w:val="16"/>
+                      <w:szCs w:val="16"/>
+                    </w:rPr>
+                    <w:t>DESTINY</w:t>
                   </w:r>
                 </w:p>
               </w:tc>
@@ -9399,7 +9612,23 @@
                       <w:sz w:val="16"/>
                       <w:szCs w:val="16"/>
                     </w:rPr>
-                    <w:t>R_DESTINY</w:t>
+                    <w:t>R_</w:t>
+                  </w:r>
+                  <w:r>
+                    <w:rPr>
+                      <w:rFonts w:cs="Times New Roman"/>
+                      <w:sz w:val="16"/>
+                      <w:szCs w:val="16"/>
+                    </w:rPr>
+                    <w:t xml:space="preserve"> </w:t>
+                  </w:r>
+                  <w:r>
+                    <w:rPr>
+                      <w:rFonts w:cs="Times New Roman"/>
+                      <w:sz w:val="16"/>
+                      <w:szCs w:val="16"/>
+                    </w:rPr>
+                    <w:t>SOURCE1</w:t>
                   </w:r>
                 </w:p>
               </w:tc>
@@ -9449,7 +9678,23 @@
                       <w:sz w:val="16"/>
                       <w:szCs w:val="16"/>
                     </w:rPr>
-                    <w:t>R_SOURCE2</w:t>
+                    <w:t>R_</w:t>
+                  </w:r>
+                  <w:r>
+                    <w:rPr>
+                      <w:rFonts w:cs="Times New Roman"/>
+                      <w:sz w:val="16"/>
+                      <w:szCs w:val="16"/>
+                    </w:rPr>
+                    <w:t xml:space="preserve"> </w:t>
+                  </w:r>
+                  <w:r>
+                    <w:rPr>
+                      <w:rFonts w:cs="Times New Roman"/>
+                      <w:sz w:val="16"/>
+                      <w:szCs w:val="16"/>
+                    </w:rPr>
+                    <w:t>DESTINY</w:t>
                   </w:r>
                 </w:p>
               </w:tc>
@@ -9904,12 +10149,14 @@
                 <w:rFonts w:cs="Times New Roman"/>
               </w:rPr>
             </w:pPr>
+            <w:proofErr w:type="spellStart"/>
             <w:r>
               <w:rPr>
                 <w:rFonts w:cs="Times New Roman"/>
               </w:rPr>
               <w:t>andi</w:t>
             </w:r>
+            <w:proofErr w:type="spellEnd"/>
             <w:r>
               <w:rPr>
                 <w:rFonts w:cs="Times New Roman"/>
@@ -10795,20 +11042,35 @@
                 </w:tcPr>
                 <w:p>
                   <w:pPr>
-                    <w:jc w:val="center"/>
-                    <w:rPr>
-                      <w:rFonts w:cs="Times New Roman"/>
-                      <w:sz w:val="16"/>
-                      <w:szCs w:val="16"/>
-                    </w:rPr>
-                  </w:pPr>
-                  <w:r>
-                    <w:rPr>
-                      <w:rFonts w:cs="Times New Roman"/>
-                      <w:sz w:val="16"/>
-                      <w:szCs w:val="16"/>
-                    </w:rPr>
-                    <w:t>R_DESTINY</w:t>
+                    <w:rPr>
+                      <w:rFonts w:cs="Times New Roman"/>
+                      <w:sz w:val="16"/>
+                      <w:szCs w:val="16"/>
+                    </w:rPr>
+                  </w:pPr>
+                  <w:r>
+                    <w:rPr>
+                      <w:rFonts w:cs="Times New Roman"/>
+                      <w:sz w:val="16"/>
+                      <w:szCs w:val="16"/>
+                    </w:rPr>
+                    <w:t>R_</w:t>
+                  </w:r>
+                  <w:r>
+                    <w:rPr>
+                      <w:rFonts w:cs="Times New Roman"/>
+                      <w:sz w:val="16"/>
+                      <w:szCs w:val="16"/>
+                    </w:rPr>
+                    <w:t xml:space="preserve"> SOURCE</w:t>
+                  </w:r>
+                  <w:r>
+                    <w:rPr>
+                      <w:rFonts w:cs="Times New Roman"/>
+                      <w:sz w:val="16"/>
+                      <w:szCs w:val="16"/>
+                    </w:rPr>
+                    <w:t>1</w:t>
                   </w:r>
                 </w:p>
               </w:tc>
@@ -10833,32 +11095,57 @@
                       <w:sz w:val="16"/>
                       <w:szCs w:val="16"/>
                     </w:rPr>
-                    <w:t>R_SOURCE</w:t>
-                  </w:r>
-                </w:p>
-              </w:tc>
-              <w:tc>
-                <w:tcPr>
-                  <w:tcW w:w="6511" w:type="dxa"/>
-                  <w:gridSpan w:val="17"/>
-                  <w:vAlign w:val="center"/>
-                </w:tcPr>
-                <w:p>
-                  <w:pPr>
-                    <w:jc w:val="center"/>
-                    <w:rPr>
-                      <w:rFonts w:cs="Times New Roman"/>
-                      <w:sz w:val="16"/>
-                      <w:szCs w:val="16"/>
-                    </w:rPr>
-                  </w:pPr>
-                  <w:r>
-                    <w:rPr>
-                      <w:rFonts w:cs="Times New Roman"/>
-                      <w:sz w:val="16"/>
-                      <w:szCs w:val="16"/>
-                    </w:rPr>
-                    <w:t>IMMEDIATE</w:t>
+                    <w:t>R_SOURCE2</w:t>
+                  </w:r>
+                </w:p>
+              </w:tc>
+              <w:tc>
+                <w:tcPr>
+                  <w:tcW w:w="1915" w:type="dxa"/>
+                  <w:gridSpan w:val="5"/>
+                  <w:vAlign w:val="center"/>
+                </w:tcPr>
+                <w:p>
+                  <w:pPr>
+                    <w:jc w:val="center"/>
+                    <w:rPr>
+                      <w:rFonts w:cs="Times New Roman"/>
+                      <w:sz w:val="16"/>
+                      <w:szCs w:val="16"/>
+                    </w:rPr>
+                  </w:pPr>
+                  <w:r>
+                    <w:rPr>
+                      <w:rFonts w:cs="Times New Roman"/>
+                      <w:sz w:val="16"/>
+                      <w:szCs w:val="16"/>
+                    </w:rPr>
+                    <w:t>R_ DESTINY</w:t>
+                  </w:r>
+                </w:p>
+              </w:tc>
+              <w:tc>
+                <w:tcPr>
+                  <w:tcW w:w="4596" w:type="dxa"/>
+                  <w:gridSpan w:val="12"/>
+                  <w:vAlign w:val="center"/>
+                </w:tcPr>
+                <w:p>
+                  <w:pPr>
+                    <w:jc w:val="center"/>
+                    <w:rPr>
+                      <w:rFonts w:cs="Times New Roman"/>
+                      <w:sz w:val="16"/>
+                      <w:szCs w:val="16"/>
+                    </w:rPr>
+                  </w:pPr>
+                  <w:r>
+                    <w:rPr>
+                      <w:rFonts w:cs="Times New Roman"/>
+                      <w:sz w:val="16"/>
+                      <w:szCs w:val="16"/>
+                    </w:rPr>
+                    <w:t>IMM</w:t>
                   </w:r>
                 </w:p>
               </w:tc>
@@ -11252,12 +11539,14 @@
                 <w:rFonts w:cs="Times New Roman"/>
               </w:rPr>
             </w:pPr>
+            <w:proofErr w:type="spellStart"/>
             <w:r>
               <w:rPr>
                 <w:rFonts w:cs="Times New Roman"/>
               </w:rPr>
               <w:t>sll</w:t>
             </w:r>
+            <w:proofErr w:type="spellEnd"/>
             <w:r>
               <w:rPr>
                 <w:rFonts w:cs="Times New Roman"/>
@@ -12143,20 +12432,35 @@
                 </w:tcPr>
                 <w:p>
                   <w:pPr>
-                    <w:jc w:val="center"/>
-                    <w:rPr>
-                      <w:rFonts w:cs="Times New Roman"/>
-                      <w:sz w:val="16"/>
-                      <w:szCs w:val="16"/>
-                    </w:rPr>
-                  </w:pPr>
-                  <w:r>
-                    <w:rPr>
-                      <w:rFonts w:cs="Times New Roman"/>
-                      <w:sz w:val="16"/>
-                      <w:szCs w:val="16"/>
-                    </w:rPr>
-                    <w:t>R_DESTINY</w:t>
+                    <w:rPr>
+                      <w:rFonts w:cs="Times New Roman"/>
+                      <w:sz w:val="16"/>
+                      <w:szCs w:val="16"/>
+                    </w:rPr>
+                  </w:pPr>
+                  <w:r>
+                    <w:rPr>
+                      <w:rFonts w:cs="Times New Roman"/>
+                      <w:sz w:val="16"/>
+                      <w:szCs w:val="16"/>
+                    </w:rPr>
+                    <w:t>R_</w:t>
+                  </w:r>
+                  <w:r>
+                    <w:rPr>
+                      <w:rFonts w:cs="Times New Roman"/>
+                      <w:sz w:val="16"/>
+                      <w:szCs w:val="16"/>
+                    </w:rPr>
+                    <w:t xml:space="preserve"> SOURCE</w:t>
+                  </w:r>
+                  <w:r>
+                    <w:rPr>
+                      <w:rFonts w:cs="Times New Roman"/>
+                      <w:sz w:val="16"/>
+                      <w:szCs w:val="16"/>
+                    </w:rPr>
+                    <w:t>1</w:t>
                   </w:r>
                 </w:p>
               </w:tc>
@@ -12181,32 +12485,57 @@
                       <w:sz w:val="16"/>
                       <w:szCs w:val="16"/>
                     </w:rPr>
-                    <w:t>R_SOURCE</w:t>
-                  </w:r>
-                </w:p>
-              </w:tc>
-              <w:tc>
-                <w:tcPr>
-                  <w:tcW w:w="6511" w:type="dxa"/>
-                  <w:gridSpan w:val="17"/>
-                  <w:vAlign w:val="center"/>
-                </w:tcPr>
-                <w:p>
-                  <w:pPr>
-                    <w:jc w:val="center"/>
-                    <w:rPr>
-                      <w:rFonts w:cs="Times New Roman"/>
-                      <w:sz w:val="16"/>
-                      <w:szCs w:val="16"/>
-                    </w:rPr>
-                  </w:pPr>
-                  <w:r>
-                    <w:rPr>
-                      <w:rFonts w:cs="Times New Roman"/>
-                      <w:sz w:val="16"/>
-                      <w:szCs w:val="16"/>
-                    </w:rPr>
-                    <w:t>IMMEDIATE</w:t>
+                    <w:t>R_SOURCE2</w:t>
+                  </w:r>
+                </w:p>
+              </w:tc>
+              <w:tc>
+                <w:tcPr>
+                  <w:tcW w:w="1915" w:type="dxa"/>
+                  <w:gridSpan w:val="5"/>
+                  <w:vAlign w:val="center"/>
+                </w:tcPr>
+                <w:p>
+                  <w:pPr>
+                    <w:jc w:val="center"/>
+                    <w:rPr>
+                      <w:rFonts w:cs="Times New Roman"/>
+                      <w:sz w:val="16"/>
+                      <w:szCs w:val="16"/>
+                    </w:rPr>
+                  </w:pPr>
+                  <w:r>
+                    <w:rPr>
+                      <w:rFonts w:cs="Times New Roman"/>
+                      <w:sz w:val="16"/>
+                      <w:szCs w:val="16"/>
+                    </w:rPr>
+                    <w:t>R_ DESTINY</w:t>
+                  </w:r>
+                </w:p>
+              </w:tc>
+              <w:tc>
+                <w:tcPr>
+                  <w:tcW w:w="4596" w:type="dxa"/>
+                  <w:gridSpan w:val="12"/>
+                  <w:vAlign w:val="center"/>
+                </w:tcPr>
+                <w:p>
+                  <w:pPr>
+                    <w:jc w:val="center"/>
+                    <w:rPr>
+                      <w:rFonts w:cs="Times New Roman"/>
+                      <w:sz w:val="16"/>
+                      <w:szCs w:val="16"/>
+                    </w:rPr>
+                  </w:pPr>
+                  <w:r>
+                    <w:rPr>
+                      <w:rFonts w:cs="Times New Roman"/>
+                      <w:sz w:val="16"/>
+                      <w:szCs w:val="16"/>
+                    </w:rPr>
+                    <w:t>IMM</w:t>
                   </w:r>
                 </w:p>
               </w:tc>
@@ -12612,12 +12941,14 @@
                 <w:rFonts w:cs="Times New Roman"/>
               </w:rPr>
             </w:pPr>
+            <w:proofErr w:type="spellStart"/>
             <w:r>
               <w:rPr>
                 <w:rFonts w:cs="Times New Roman"/>
               </w:rPr>
               <w:t>srl</w:t>
             </w:r>
+            <w:proofErr w:type="spellEnd"/>
             <w:r>
               <w:rPr>
                 <w:rFonts w:cs="Times New Roman"/>
@@ -13504,20 +13835,35 @@
                 </w:tcPr>
                 <w:p>
                   <w:pPr>
-                    <w:jc w:val="center"/>
-                    <w:rPr>
-                      <w:rFonts w:cs="Times New Roman"/>
-                      <w:sz w:val="16"/>
-                      <w:szCs w:val="16"/>
-                    </w:rPr>
-                  </w:pPr>
-                  <w:r>
-                    <w:rPr>
-                      <w:rFonts w:cs="Times New Roman"/>
-                      <w:sz w:val="16"/>
-                      <w:szCs w:val="16"/>
-                    </w:rPr>
-                    <w:t>R_DESTINY</w:t>
+                    <w:rPr>
+                      <w:rFonts w:cs="Times New Roman"/>
+                      <w:sz w:val="16"/>
+                      <w:szCs w:val="16"/>
+                    </w:rPr>
+                  </w:pPr>
+                  <w:r>
+                    <w:rPr>
+                      <w:rFonts w:cs="Times New Roman"/>
+                      <w:sz w:val="16"/>
+                      <w:szCs w:val="16"/>
+                    </w:rPr>
+                    <w:t>R_</w:t>
+                  </w:r>
+                  <w:r>
+                    <w:rPr>
+                      <w:rFonts w:cs="Times New Roman"/>
+                      <w:sz w:val="16"/>
+                      <w:szCs w:val="16"/>
+                    </w:rPr>
+                    <w:t xml:space="preserve"> SOURCE</w:t>
+                  </w:r>
+                  <w:r>
+                    <w:rPr>
+                      <w:rFonts w:cs="Times New Roman"/>
+                      <w:sz w:val="16"/>
+                      <w:szCs w:val="16"/>
+                    </w:rPr>
+                    <w:t>1</w:t>
                   </w:r>
                 </w:p>
               </w:tc>
@@ -13542,32 +13888,57 @@
                       <w:sz w:val="16"/>
                       <w:szCs w:val="16"/>
                     </w:rPr>
-                    <w:t>R_SOURCE</w:t>
-                  </w:r>
-                </w:p>
-              </w:tc>
-              <w:tc>
-                <w:tcPr>
-                  <w:tcW w:w="6511" w:type="dxa"/>
-                  <w:gridSpan w:val="17"/>
-                  <w:vAlign w:val="center"/>
-                </w:tcPr>
-                <w:p>
-                  <w:pPr>
-                    <w:jc w:val="center"/>
-                    <w:rPr>
-                      <w:rFonts w:cs="Times New Roman"/>
-                      <w:sz w:val="16"/>
-                      <w:szCs w:val="16"/>
-                    </w:rPr>
-                  </w:pPr>
-                  <w:r>
-                    <w:rPr>
-                      <w:rFonts w:cs="Times New Roman"/>
-                      <w:sz w:val="16"/>
-                      <w:szCs w:val="16"/>
-                    </w:rPr>
-                    <w:t>IMMEDIATE</w:t>
+                    <w:t>R_SOURCE2</w:t>
+                  </w:r>
+                </w:p>
+              </w:tc>
+              <w:tc>
+                <w:tcPr>
+                  <w:tcW w:w="1915" w:type="dxa"/>
+                  <w:gridSpan w:val="5"/>
+                  <w:vAlign w:val="center"/>
+                </w:tcPr>
+                <w:p>
+                  <w:pPr>
+                    <w:jc w:val="center"/>
+                    <w:rPr>
+                      <w:rFonts w:cs="Times New Roman"/>
+                      <w:sz w:val="16"/>
+                      <w:szCs w:val="16"/>
+                    </w:rPr>
+                  </w:pPr>
+                  <w:r>
+                    <w:rPr>
+                      <w:rFonts w:cs="Times New Roman"/>
+                      <w:sz w:val="16"/>
+                      <w:szCs w:val="16"/>
+                    </w:rPr>
+                    <w:t>R_ DESTINY</w:t>
+                  </w:r>
+                </w:p>
+              </w:tc>
+              <w:tc>
+                <w:tcPr>
+                  <w:tcW w:w="4596" w:type="dxa"/>
+                  <w:gridSpan w:val="12"/>
+                  <w:vAlign w:val="center"/>
+                </w:tcPr>
+                <w:p>
+                  <w:pPr>
+                    <w:jc w:val="center"/>
+                    <w:rPr>
+                      <w:rFonts w:cs="Times New Roman"/>
+                      <w:sz w:val="16"/>
+                      <w:szCs w:val="16"/>
+                    </w:rPr>
+                  </w:pPr>
+                  <w:r>
+                    <w:rPr>
+                      <w:rFonts w:cs="Times New Roman"/>
+                      <w:sz w:val="16"/>
+                      <w:szCs w:val="16"/>
+                    </w:rPr>
+                    <w:t>IMM</w:t>
                   </w:r>
                 </w:p>
               </w:tc>
@@ -14853,20 +15224,35 @@
                 </w:tcPr>
                 <w:p>
                   <w:pPr>
-                    <w:jc w:val="center"/>
-                    <w:rPr>
-                      <w:rFonts w:cs="Times New Roman"/>
-                      <w:sz w:val="16"/>
-                      <w:szCs w:val="16"/>
-                    </w:rPr>
-                  </w:pPr>
-                  <w:r>
-                    <w:rPr>
-                      <w:rFonts w:cs="Times New Roman"/>
-                      <w:sz w:val="16"/>
-                      <w:szCs w:val="16"/>
-                    </w:rPr>
-                    <w:t>R_DESTINY</w:t>
+                    <w:rPr>
+                      <w:rFonts w:cs="Times New Roman"/>
+                      <w:sz w:val="16"/>
+                      <w:szCs w:val="16"/>
+                    </w:rPr>
+                  </w:pPr>
+                  <w:r>
+                    <w:rPr>
+                      <w:rFonts w:cs="Times New Roman"/>
+                      <w:sz w:val="16"/>
+                      <w:szCs w:val="16"/>
+                    </w:rPr>
+                    <w:t>R_</w:t>
+                  </w:r>
+                  <w:r>
+                    <w:rPr>
+                      <w:rFonts w:cs="Times New Roman"/>
+                      <w:sz w:val="16"/>
+                      <w:szCs w:val="16"/>
+                    </w:rPr>
+                    <w:t xml:space="preserve"> SOURCE</w:t>
+                  </w:r>
+                  <w:r>
+                    <w:rPr>
+                      <w:rFonts w:cs="Times New Roman"/>
+                      <w:sz w:val="16"/>
+                      <w:szCs w:val="16"/>
+                    </w:rPr>
+                    <w:t>1</w:t>
                   </w:r>
                 </w:p>
               </w:tc>
@@ -14891,32 +15277,57 @@
                       <w:sz w:val="16"/>
                       <w:szCs w:val="16"/>
                     </w:rPr>
-                    <w:t>R_SOURCE</w:t>
-                  </w:r>
-                </w:p>
-              </w:tc>
-              <w:tc>
-                <w:tcPr>
-                  <w:tcW w:w="6511" w:type="dxa"/>
-                  <w:gridSpan w:val="17"/>
-                  <w:vAlign w:val="center"/>
-                </w:tcPr>
-                <w:p>
-                  <w:pPr>
-                    <w:jc w:val="center"/>
-                    <w:rPr>
-                      <w:rFonts w:cs="Times New Roman"/>
-                      <w:sz w:val="16"/>
-                      <w:szCs w:val="16"/>
-                    </w:rPr>
-                  </w:pPr>
-                  <w:r>
-                    <w:rPr>
-                      <w:rFonts w:cs="Times New Roman"/>
-                      <w:sz w:val="16"/>
-                      <w:szCs w:val="16"/>
-                    </w:rPr>
-                    <w:t>IMMEDIATE</w:t>
+                    <w:t>R_SOURCE2</w:t>
+                  </w:r>
+                </w:p>
+              </w:tc>
+              <w:tc>
+                <w:tcPr>
+                  <w:tcW w:w="1915" w:type="dxa"/>
+                  <w:gridSpan w:val="5"/>
+                  <w:vAlign w:val="center"/>
+                </w:tcPr>
+                <w:p>
+                  <w:pPr>
+                    <w:jc w:val="center"/>
+                    <w:rPr>
+                      <w:rFonts w:cs="Times New Roman"/>
+                      <w:sz w:val="16"/>
+                      <w:szCs w:val="16"/>
+                    </w:rPr>
+                  </w:pPr>
+                  <w:r>
+                    <w:rPr>
+                      <w:rFonts w:cs="Times New Roman"/>
+                      <w:sz w:val="16"/>
+                      <w:szCs w:val="16"/>
+                    </w:rPr>
+                    <w:t>R_ DESTINY</w:t>
+                  </w:r>
+                </w:p>
+              </w:tc>
+              <w:tc>
+                <w:tcPr>
+                  <w:tcW w:w="4596" w:type="dxa"/>
+                  <w:gridSpan w:val="12"/>
+                  <w:vAlign w:val="center"/>
+                </w:tcPr>
+                <w:p>
+                  <w:pPr>
+                    <w:jc w:val="center"/>
+                    <w:rPr>
+                      <w:rFonts w:cs="Times New Roman"/>
+                      <w:sz w:val="16"/>
+                      <w:szCs w:val="16"/>
+                    </w:rPr>
+                  </w:pPr>
+                  <w:r>
+                    <w:rPr>
+                      <w:rFonts w:cs="Times New Roman"/>
+                      <w:sz w:val="16"/>
+                      <w:szCs w:val="16"/>
+                    </w:rPr>
+                    <w:t>IMM</w:t>
                   </w:r>
                 </w:p>
               </w:tc>
@@ -16232,7 +16643,6 @@
                 </w:tcPr>
                 <w:p>
                   <w:pPr>
-                    <w:jc w:val="center"/>
                     <w:rPr>
                       <w:rFonts w:cs="Times New Roman"/>
                       <w:sz w:val="16"/>
@@ -16253,7 +16663,15 @@
                       <w:sz w:val="16"/>
                       <w:szCs w:val="16"/>
                     </w:rPr>
-                    <w:t>SOURCE</w:t>
+                    <w:t xml:space="preserve"> SOURCE</w:t>
+                  </w:r>
+                  <w:r>
+                    <w:rPr>
+                      <w:rFonts w:cs="Times New Roman"/>
+                      <w:sz w:val="16"/>
+                      <w:szCs w:val="16"/>
+                    </w:rPr>
+                    <w:t>1</w:t>
                   </w:r>
                 </w:p>
               </w:tc>
@@ -16278,40 +16696,57 @@
                       <w:sz w:val="16"/>
                       <w:szCs w:val="16"/>
                     </w:rPr>
-                    <w:t>R_</w:t>
-                  </w:r>
-                  <w:r>
-                    <w:rPr>
-                      <w:rFonts w:cs="Times New Roman"/>
-                      <w:sz w:val="16"/>
-                      <w:szCs w:val="16"/>
-                    </w:rPr>
-                    <w:t>ADDRESS</w:t>
-                  </w:r>
-                </w:p>
-              </w:tc>
-              <w:tc>
-                <w:tcPr>
-                  <w:tcW w:w="6511" w:type="dxa"/>
-                  <w:gridSpan w:val="17"/>
-                  <w:vAlign w:val="center"/>
-                </w:tcPr>
-                <w:p>
-                  <w:pPr>
-                    <w:jc w:val="center"/>
-                    <w:rPr>
-                      <w:rFonts w:cs="Times New Roman"/>
-                      <w:sz w:val="16"/>
-                      <w:szCs w:val="16"/>
-                    </w:rPr>
-                  </w:pPr>
-                  <w:r>
-                    <w:rPr>
-                      <w:rFonts w:cs="Times New Roman"/>
-                      <w:sz w:val="16"/>
-                      <w:szCs w:val="16"/>
-                    </w:rPr>
-                    <w:t>IMMEDIATE</w:t>
+                    <w:t>R_SOURCE2</w:t>
+                  </w:r>
+                </w:p>
+              </w:tc>
+              <w:tc>
+                <w:tcPr>
+                  <w:tcW w:w="1915" w:type="dxa"/>
+                  <w:gridSpan w:val="5"/>
+                  <w:vAlign w:val="center"/>
+                </w:tcPr>
+                <w:p>
+                  <w:pPr>
+                    <w:jc w:val="center"/>
+                    <w:rPr>
+                      <w:rFonts w:cs="Times New Roman"/>
+                      <w:sz w:val="16"/>
+                      <w:szCs w:val="16"/>
+                    </w:rPr>
+                  </w:pPr>
+                  <w:r>
+                    <w:rPr>
+                      <w:rFonts w:cs="Times New Roman"/>
+                      <w:sz w:val="16"/>
+                      <w:szCs w:val="16"/>
+                    </w:rPr>
+                    <w:t>R_ DESTINY</w:t>
+                  </w:r>
+                </w:p>
+              </w:tc>
+              <w:tc>
+                <w:tcPr>
+                  <w:tcW w:w="4596" w:type="dxa"/>
+                  <w:gridSpan w:val="12"/>
+                  <w:vAlign w:val="center"/>
+                </w:tcPr>
+                <w:p>
+                  <w:pPr>
+                    <w:jc w:val="center"/>
+                    <w:rPr>
+                      <w:rFonts w:cs="Times New Roman"/>
+                      <w:sz w:val="16"/>
+                      <w:szCs w:val="16"/>
+                    </w:rPr>
+                  </w:pPr>
+                  <w:r>
+                    <w:rPr>
+                      <w:rFonts w:cs="Times New Roman"/>
+                      <w:sz w:val="16"/>
+                      <w:szCs w:val="16"/>
+                    </w:rPr>
+                    <w:t>IMM</w:t>
                   </w:r>
                 </w:p>
               </w:tc>
@@ -16741,12 +17176,14 @@
                 <w:rFonts w:cs="Times New Roman"/>
               </w:rPr>
             </w:pPr>
+            <w:proofErr w:type="spellStart"/>
             <w:r>
               <w:rPr>
                 <w:rFonts w:cs="Times New Roman"/>
               </w:rPr>
               <w:t>divc</w:t>
             </w:r>
+            <w:proofErr w:type="spellEnd"/>
             <w:r>
               <w:rPr>
                 <w:rFonts w:cs="Times New Roman"/>
@@ -17652,7 +18089,23 @@
                       <w:sz w:val="16"/>
                       <w:szCs w:val="16"/>
                     </w:rPr>
-                    <w:t>R_DESTINY</w:t>
+                    <w:t>R_</w:t>
+                  </w:r>
+                  <w:r>
+                    <w:rPr>
+                      <w:rFonts w:cs="Times New Roman"/>
+                      <w:sz w:val="16"/>
+                      <w:szCs w:val="16"/>
+                    </w:rPr>
+                    <w:t xml:space="preserve"> </w:t>
+                  </w:r>
+                  <w:r>
+                    <w:rPr>
+                      <w:rFonts w:cs="Times New Roman"/>
+                      <w:sz w:val="16"/>
+                      <w:szCs w:val="16"/>
+                    </w:rPr>
+                    <w:t>SOURCE1</w:t>
                   </w:r>
                 </w:p>
               </w:tc>
@@ -17702,7 +18155,23 @@
                       <w:sz w:val="16"/>
                       <w:szCs w:val="16"/>
                     </w:rPr>
-                    <w:t>R_SOURCE2</w:t>
+                    <w:t>R_</w:t>
+                  </w:r>
+                  <w:r>
+                    <w:rPr>
+                      <w:rFonts w:cs="Times New Roman"/>
+                      <w:sz w:val="16"/>
+                      <w:szCs w:val="16"/>
+                    </w:rPr>
+                    <w:t xml:space="preserve"> </w:t>
+                  </w:r>
+                  <w:r>
+                    <w:rPr>
+                      <w:rFonts w:cs="Times New Roman"/>
+                      <w:sz w:val="16"/>
+                      <w:szCs w:val="16"/>
+                    </w:rPr>
+                    <w:t>DESTINY</w:t>
                   </w:r>
                 </w:p>
               </w:tc>
@@ -18176,47 +18645,47 @@
           <w:tbl>
             <w:tblPr>
               <w:tblStyle w:val="Tabelacomgrade"/>
-              <w:tblW w:w="12112" w:type="dxa"/>
+              <w:tblW w:w="12267" w:type="dxa"/>
               <w:tblLook w:val="04A0" w:firstRow="1" w:lastRow="0" w:firstColumn="1" w:lastColumn="0" w:noHBand="0" w:noVBand="1"/>
             </w:tblPr>
             <w:tblGrid>
-              <w:gridCol w:w="376"/>
-              <w:gridCol w:w="376"/>
-              <w:gridCol w:w="376"/>
-              <w:gridCol w:w="376"/>
-              <w:gridCol w:w="376"/>
-              <w:gridCol w:w="376"/>
-              <w:gridCol w:w="376"/>
-              <w:gridCol w:w="376"/>
-              <w:gridCol w:w="376"/>
-              <w:gridCol w:w="376"/>
-              <w:gridCol w:w="376"/>
-              <w:gridCol w:w="376"/>
-              <w:gridCol w:w="376"/>
-              <w:gridCol w:w="376"/>
-              <w:gridCol w:w="376"/>
-              <w:gridCol w:w="456"/>
-              <w:gridCol w:w="376"/>
-              <w:gridCol w:w="376"/>
-              <w:gridCol w:w="376"/>
-              <w:gridCol w:w="376"/>
-              <w:gridCol w:w="376"/>
-              <w:gridCol w:w="376"/>
-              <w:gridCol w:w="376"/>
-              <w:gridCol w:w="376"/>
-              <w:gridCol w:w="376"/>
-              <w:gridCol w:w="376"/>
-              <w:gridCol w:w="376"/>
-              <w:gridCol w:w="376"/>
-              <w:gridCol w:w="376"/>
-              <w:gridCol w:w="376"/>
-              <w:gridCol w:w="376"/>
-              <w:gridCol w:w="376"/>
+              <w:gridCol w:w="384"/>
+              <w:gridCol w:w="384"/>
+              <w:gridCol w:w="384"/>
+              <w:gridCol w:w="384"/>
+              <w:gridCol w:w="384"/>
+              <w:gridCol w:w="384"/>
+              <w:gridCol w:w="384"/>
+              <w:gridCol w:w="384"/>
+              <w:gridCol w:w="384"/>
+              <w:gridCol w:w="384"/>
+              <w:gridCol w:w="384"/>
+              <w:gridCol w:w="383"/>
+              <w:gridCol w:w="383"/>
+              <w:gridCol w:w="383"/>
+              <w:gridCol w:w="383"/>
+              <w:gridCol w:w="383"/>
+              <w:gridCol w:w="383"/>
+              <w:gridCol w:w="383"/>
+              <w:gridCol w:w="383"/>
+              <w:gridCol w:w="383"/>
+              <w:gridCol w:w="383"/>
+              <w:gridCol w:w="383"/>
+              <w:gridCol w:w="383"/>
+              <w:gridCol w:w="383"/>
+              <w:gridCol w:w="383"/>
+              <w:gridCol w:w="383"/>
+              <w:gridCol w:w="383"/>
+              <w:gridCol w:w="383"/>
+              <w:gridCol w:w="383"/>
+              <w:gridCol w:w="383"/>
+              <w:gridCol w:w="383"/>
+              <w:gridCol w:w="383"/>
             </w:tblGrid>
             <w:tr>
               <w:tc>
                 <w:tcPr>
-                  <w:tcW w:w="376" w:type="dxa"/>
+                  <w:tcW w:w="384" w:type="dxa"/>
                   <w:vAlign w:val="center"/>
                 </w:tcPr>
                 <w:p>
@@ -18240,7 +18709,7 @@
               </w:tc>
               <w:tc>
                 <w:tcPr>
-                  <w:tcW w:w="376" w:type="dxa"/>
+                  <w:tcW w:w="384" w:type="dxa"/>
                   <w:vAlign w:val="center"/>
                 </w:tcPr>
                 <w:p>
@@ -18264,7 +18733,7 @@
               </w:tc>
               <w:tc>
                 <w:tcPr>
-                  <w:tcW w:w="376" w:type="dxa"/>
+                  <w:tcW w:w="384" w:type="dxa"/>
                   <w:vAlign w:val="center"/>
                 </w:tcPr>
                 <w:p>
@@ -18288,7 +18757,7 @@
               </w:tc>
               <w:tc>
                 <w:tcPr>
-                  <w:tcW w:w="376" w:type="dxa"/>
+                  <w:tcW w:w="384" w:type="dxa"/>
                   <w:vAlign w:val="center"/>
                 </w:tcPr>
                 <w:p>
@@ -18312,7 +18781,7 @@
               </w:tc>
               <w:tc>
                 <w:tcPr>
-                  <w:tcW w:w="376" w:type="dxa"/>
+                  <w:tcW w:w="384" w:type="dxa"/>
                   <w:vAlign w:val="center"/>
                 </w:tcPr>
                 <w:p>
@@ -18336,7 +18805,7 @@
               </w:tc>
               <w:tc>
                 <w:tcPr>
-                  <w:tcW w:w="376" w:type="dxa"/>
+                  <w:tcW w:w="384" w:type="dxa"/>
                   <w:vAlign w:val="center"/>
                 </w:tcPr>
                 <w:p>
@@ -18360,7 +18829,7 @@
               </w:tc>
               <w:tc>
                 <w:tcPr>
-                  <w:tcW w:w="376" w:type="dxa"/>
+                  <w:tcW w:w="384" w:type="dxa"/>
                   <w:vAlign w:val="center"/>
                 </w:tcPr>
                 <w:p>
@@ -18384,7 +18853,7 @@
               </w:tc>
               <w:tc>
                 <w:tcPr>
-                  <w:tcW w:w="376" w:type="dxa"/>
+                  <w:tcW w:w="384" w:type="dxa"/>
                   <w:vAlign w:val="center"/>
                 </w:tcPr>
                 <w:p>
@@ -18408,7 +18877,7 @@
               </w:tc>
               <w:tc>
                 <w:tcPr>
-                  <w:tcW w:w="376" w:type="dxa"/>
+                  <w:tcW w:w="384" w:type="dxa"/>
                   <w:vAlign w:val="center"/>
                 </w:tcPr>
                 <w:p>
@@ -18432,7 +18901,7 @@
               </w:tc>
               <w:tc>
                 <w:tcPr>
-                  <w:tcW w:w="376" w:type="dxa"/>
+                  <w:tcW w:w="384" w:type="dxa"/>
                   <w:vAlign w:val="center"/>
                 </w:tcPr>
                 <w:p>
@@ -18456,7 +18925,7 @@
               </w:tc>
               <w:tc>
                 <w:tcPr>
-                  <w:tcW w:w="376" w:type="dxa"/>
+                  <w:tcW w:w="384" w:type="dxa"/>
                   <w:vAlign w:val="center"/>
                 </w:tcPr>
                 <w:p>
@@ -18480,7 +18949,7 @@
               </w:tc>
               <w:tc>
                 <w:tcPr>
-                  <w:tcW w:w="376" w:type="dxa"/>
+                  <w:tcW w:w="383" w:type="dxa"/>
                   <w:vAlign w:val="center"/>
                 </w:tcPr>
                 <w:p>
@@ -18504,7 +18973,7 @@
               </w:tc>
               <w:tc>
                 <w:tcPr>
-                  <w:tcW w:w="376" w:type="dxa"/>
+                  <w:tcW w:w="383" w:type="dxa"/>
                   <w:vAlign w:val="center"/>
                 </w:tcPr>
                 <w:p>
@@ -18528,7 +18997,7 @@
               </w:tc>
               <w:tc>
                 <w:tcPr>
-                  <w:tcW w:w="376" w:type="dxa"/>
+                  <w:tcW w:w="383" w:type="dxa"/>
                   <w:vAlign w:val="center"/>
                 </w:tcPr>
                 <w:p>
@@ -18552,7 +19021,7 @@
               </w:tc>
               <w:tc>
                 <w:tcPr>
-                  <w:tcW w:w="376" w:type="dxa"/>
+                  <w:tcW w:w="383" w:type="dxa"/>
                   <w:vAlign w:val="center"/>
                 </w:tcPr>
                 <w:p>
@@ -18576,7 +19045,7 @@
               </w:tc>
               <w:tc>
                 <w:tcPr>
-                  <w:tcW w:w="456" w:type="dxa"/>
+                  <w:tcW w:w="383" w:type="dxa"/>
                   <w:vAlign w:val="center"/>
                 </w:tcPr>
                 <w:p>
@@ -18600,7 +19069,7 @@
               </w:tc>
               <w:tc>
                 <w:tcPr>
-                  <w:tcW w:w="376" w:type="dxa"/>
+                  <w:tcW w:w="383" w:type="dxa"/>
                   <w:vAlign w:val="center"/>
                 </w:tcPr>
                 <w:p>
@@ -18624,7 +19093,7 @@
               </w:tc>
               <w:tc>
                 <w:tcPr>
-                  <w:tcW w:w="376" w:type="dxa"/>
+                  <w:tcW w:w="383" w:type="dxa"/>
                   <w:vAlign w:val="center"/>
                 </w:tcPr>
                 <w:p>
@@ -18648,7 +19117,7 @@
               </w:tc>
               <w:tc>
                 <w:tcPr>
-                  <w:tcW w:w="376" w:type="dxa"/>
+                  <w:tcW w:w="383" w:type="dxa"/>
                   <w:vAlign w:val="center"/>
                 </w:tcPr>
                 <w:p>
@@ -18672,7 +19141,7 @@
               </w:tc>
               <w:tc>
                 <w:tcPr>
-                  <w:tcW w:w="376" w:type="dxa"/>
+                  <w:tcW w:w="383" w:type="dxa"/>
                   <w:vAlign w:val="center"/>
                 </w:tcPr>
                 <w:p>
@@ -18696,7 +19165,7 @@
               </w:tc>
               <w:tc>
                 <w:tcPr>
-                  <w:tcW w:w="376" w:type="dxa"/>
+                  <w:tcW w:w="383" w:type="dxa"/>
                   <w:vAlign w:val="center"/>
                 </w:tcPr>
                 <w:p>
@@ -18720,7 +19189,7 @@
               </w:tc>
               <w:tc>
                 <w:tcPr>
-                  <w:tcW w:w="376" w:type="dxa"/>
+                  <w:tcW w:w="383" w:type="dxa"/>
                   <w:vAlign w:val="center"/>
                 </w:tcPr>
                 <w:p>
@@ -18744,7 +19213,7 @@
               </w:tc>
               <w:tc>
                 <w:tcPr>
-                  <w:tcW w:w="376" w:type="dxa"/>
+                  <w:tcW w:w="383" w:type="dxa"/>
                   <w:vAlign w:val="center"/>
                 </w:tcPr>
                 <w:p>
@@ -18768,7 +19237,7 @@
               </w:tc>
               <w:tc>
                 <w:tcPr>
-                  <w:tcW w:w="376" w:type="dxa"/>
+                  <w:tcW w:w="383" w:type="dxa"/>
                   <w:vAlign w:val="center"/>
                 </w:tcPr>
                 <w:p>
@@ -18792,7 +19261,7 @@
               </w:tc>
               <w:tc>
                 <w:tcPr>
-                  <w:tcW w:w="376" w:type="dxa"/>
+                  <w:tcW w:w="383" w:type="dxa"/>
                   <w:vAlign w:val="center"/>
                 </w:tcPr>
                 <w:p>
@@ -18816,7 +19285,7 @@
               </w:tc>
               <w:tc>
                 <w:tcPr>
-                  <w:tcW w:w="376" w:type="dxa"/>
+                  <w:tcW w:w="383" w:type="dxa"/>
                   <w:vAlign w:val="center"/>
                 </w:tcPr>
                 <w:p>
@@ -18840,7 +19309,7 @@
               </w:tc>
               <w:tc>
                 <w:tcPr>
-                  <w:tcW w:w="376" w:type="dxa"/>
+                  <w:tcW w:w="383" w:type="dxa"/>
                   <w:vAlign w:val="center"/>
                 </w:tcPr>
                 <w:p>
@@ -18864,7 +19333,7 @@
               </w:tc>
               <w:tc>
                 <w:tcPr>
-                  <w:tcW w:w="376" w:type="dxa"/>
+                  <w:tcW w:w="383" w:type="dxa"/>
                   <w:vAlign w:val="center"/>
                 </w:tcPr>
                 <w:p>
@@ -18888,7 +19357,7 @@
               </w:tc>
               <w:tc>
                 <w:tcPr>
-                  <w:tcW w:w="376" w:type="dxa"/>
+                  <w:tcW w:w="383" w:type="dxa"/>
                   <w:vAlign w:val="center"/>
                 </w:tcPr>
                 <w:p>
@@ -18912,7 +19381,7 @@
               </w:tc>
               <w:tc>
                 <w:tcPr>
-                  <w:tcW w:w="376" w:type="dxa"/>
+                  <w:tcW w:w="383" w:type="dxa"/>
                   <w:vAlign w:val="center"/>
                 </w:tcPr>
                 <w:p>
@@ -18936,7 +19405,7 @@
               </w:tc>
               <w:tc>
                 <w:tcPr>
-                  <w:tcW w:w="376" w:type="dxa"/>
+                  <w:tcW w:w="383" w:type="dxa"/>
                   <w:vAlign w:val="center"/>
                 </w:tcPr>
                 <w:p>
@@ -18960,7 +19429,7 @@
               </w:tc>
               <w:tc>
                 <w:tcPr>
-                  <w:tcW w:w="376" w:type="dxa"/>
+                  <w:tcW w:w="383" w:type="dxa"/>
                   <w:vAlign w:val="center"/>
                 </w:tcPr>
                 <w:p>
@@ -18986,7 +19455,7 @@
             <w:tr>
               <w:tc>
                 <w:tcPr>
-                  <w:tcW w:w="1880" w:type="dxa"/>
+                  <w:tcW w:w="1920" w:type="dxa"/>
                   <w:gridSpan w:val="5"/>
                   <w:vAlign w:val="center"/>
                 </w:tcPr>
@@ -19011,32 +19480,47 @@
               </w:tc>
               <w:tc>
                 <w:tcPr>
-                  <w:tcW w:w="1880" w:type="dxa"/>
+                  <w:tcW w:w="1920" w:type="dxa"/>
                   <w:gridSpan w:val="5"/>
                   <w:vAlign w:val="center"/>
                 </w:tcPr>
                 <w:p>
                   <w:pPr>
-                    <w:jc w:val="center"/>
-                    <w:rPr>
-                      <w:rFonts w:cs="Times New Roman"/>
-                      <w:sz w:val="16"/>
-                      <w:szCs w:val="16"/>
-                    </w:rPr>
-                  </w:pPr>
-                  <w:r>
-                    <w:rPr>
-                      <w:rFonts w:cs="Times New Roman"/>
-                      <w:sz w:val="16"/>
-                      <w:szCs w:val="16"/>
-                    </w:rPr>
-                    <w:t>R_SOURCE1</w:t>
-                  </w:r>
-                </w:p>
-              </w:tc>
-              <w:tc>
-                <w:tcPr>
-                  <w:tcW w:w="1880" w:type="dxa"/>
+                    <w:rPr>
+                      <w:rFonts w:cs="Times New Roman"/>
+                      <w:sz w:val="16"/>
+                      <w:szCs w:val="16"/>
+                    </w:rPr>
+                  </w:pPr>
+                  <w:r>
+                    <w:rPr>
+                      <w:rFonts w:cs="Times New Roman"/>
+                      <w:sz w:val="16"/>
+                      <w:szCs w:val="16"/>
+                    </w:rPr>
+                    <w:t>R_</w:t>
+                  </w:r>
+                  <w:r>
+                    <w:rPr>
+                      <w:rFonts w:cs="Times New Roman"/>
+                      <w:sz w:val="16"/>
+                      <w:szCs w:val="16"/>
+                    </w:rPr>
+                    <w:t xml:space="preserve"> SOURCE</w:t>
+                  </w:r>
+                  <w:r>
+                    <w:rPr>
+                      <w:rFonts w:cs="Times New Roman"/>
+                      <w:sz w:val="16"/>
+                      <w:szCs w:val="16"/>
+                    </w:rPr>
+                    <w:t>1</w:t>
+                  </w:r>
+                </w:p>
+              </w:tc>
+              <w:tc>
+                <w:tcPr>
+                  <w:tcW w:w="1916" w:type="dxa"/>
                   <w:gridSpan w:val="5"/>
                   <w:vAlign w:val="center"/>
                 </w:tcPr>
@@ -19061,51 +19545,51 @@
               </w:tc>
               <w:tc>
                 <w:tcPr>
-                  <w:tcW w:w="3840" w:type="dxa"/>
-                  <w:gridSpan w:val="10"/>
-                  <w:vAlign w:val="center"/>
-                </w:tcPr>
-                <w:p>
-                  <w:pPr>
-                    <w:jc w:val="center"/>
-                    <w:rPr>
-                      <w:rFonts w:cs="Times New Roman"/>
-                      <w:sz w:val="16"/>
-                      <w:szCs w:val="16"/>
-                    </w:rPr>
-                  </w:pPr>
-                  <w:r>
-                    <w:rPr>
-                      <w:rFonts w:cs="Times New Roman"/>
-                      <w:sz w:val="16"/>
-                      <w:szCs w:val="16"/>
-                    </w:rPr>
-                    <w:t>NULL</w:t>
-                  </w:r>
-                </w:p>
-              </w:tc>
-              <w:tc>
-                <w:tcPr>
-                  <w:tcW w:w="2632" w:type="dxa"/>
-                  <w:gridSpan w:val="7"/>
-                  <w:vAlign w:val="center"/>
-                </w:tcPr>
-                <w:p>
-                  <w:pPr>
-                    <w:jc w:val="center"/>
-                    <w:rPr>
-                      <w:rFonts w:cs="Times New Roman"/>
-                      <w:sz w:val="16"/>
-                      <w:szCs w:val="16"/>
-                    </w:rPr>
-                  </w:pPr>
-                  <w:r>
-                    <w:rPr>
-                      <w:rFonts w:cs="Times New Roman"/>
-                      <w:sz w:val="16"/>
-                      <w:szCs w:val="16"/>
-                    </w:rPr>
-                    <w:t>IMMEDIATE</w:t>
+                  <w:tcW w:w="1915" w:type="dxa"/>
+                  <w:gridSpan w:val="5"/>
+                  <w:vAlign w:val="center"/>
+                </w:tcPr>
+                <w:p>
+                  <w:pPr>
+                    <w:jc w:val="center"/>
+                    <w:rPr>
+                      <w:rFonts w:cs="Times New Roman"/>
+                      <w:sz w:val="16"/>
+                      <w:szCs w:val="16"/>
+                    </w:rPr>
+                  </w:pPr>
+                  <w:r>
+                    <w:rPr>
+                      <w:rFonts w:cs="Times New Roman"/>
+                      <w:sz w:val="16"/>
+                      <w:szCs w:val="16"/>
+                    </w:rPr>
+                    <w:t>R_ DESTINY</w:t>
+                  </w:r>
+                </w:p>
+              </w:tc>
+              <w:tc>
+                <w:tcPr>
+                  <w:tcW w:w="4596" w:type="dxa"/>
+                  <w:gridSpan w:val="12"/>
+                  <w:vAlign w:val="center"/>
+                </w:tcPr>
+                <w:p>
+                  <w:pPr>
+                    <w:jc w:val="center"/>
+                    <w:rPr>
+                      <w:rFonts w:cs="Times New Roman"/>
+                      <w:sz w:val="16"/>
+                      <w:szCs w:val="16"/>
+                    </w:rPr>
+                  </w:pPr>
+                  <w:r>
+                    <w:rPr>
+                      <w:rFonts w:cs="Times New Roman"/>
+                      <w:sz w:val="16"/>
+                      <w:szCs w:val="16"/>
+                    </w:rPr>
+                    <w:t>IMM</w:t>
                   </w:r>
                 </w:p>
               </w:tc>
@@ -19541,11 +20025,19 @@
                 <w:rFonts w:cs="Times New Roman"/>
               </w:rPr>
             </w:pPr>
-            <w:r>
-              <w:rPr>
-                <w:rFonts w:cs="Times New Roman"/>
-              </w:rPr>
-              <w:t xml:space="preserve">blt </w:t>
+            <w:proofErr w:type="spellStart"/>
+            <w:r>
+              <w:rPr>
+                <w:rFonts w:cs="Times New Roman"/>
+              </w:rPr>
+              <w:t>blt</w:t>
+            </w:r>
+            <w:proofErr w:type="spellEnd"/>
+            <w:r>
+              <w:rPr>
+                <w:rFonts w:cs="Times New Roman"/>
+              </w:rPr>
+              <w:t xml:space="preserve"> </w:t>
             </w:r>
             <w:r>
               <w:rPr>
@@ -20426,20 +20918,35 @@
                 </w:tcPr>
                 <w:p>
                   <w:pPr>
-                    <w:jc w:val="center"/>
-                    <w:rPr>
-                      <w:rFonts w:cs="Times New Roman"/>
-                      <w:sz w:val="16"/>
-                      <w:szCs w:val="16"/>
-                    </w:rPr>
-                  </w:pPr>
-                  <w:r>
-                    <w:rPr>
-                      <w:rFonts w:cs="Times New Roman"/>
-                      <w:sz w:val="16"/>
-                      <w:szCs w:val="16"/>
-                    </w:rPr>
-                    <w:t>R_SOURCE1</w:t>
+                    <w:rPr>
+                      <w:rFonts w:cs="Times New Roman"/>
+                      <w:sz w:val="16"/>
+                      <w:szCs w:val="16"/>
+                    </w:rPr>
+                  </w:pPr>
+                  <w:r>
+                    <w:rPr>
+                      <w:rFonts w:cs="Times New Roman"/>
+                      <w:sz w:val="16"/>
+                      <w:szCs w:val="16"/>
+                    </w:rPr>
+                    <w:t>R_</w:t>
+                  </w:r>
+                  <w:r>
+                    <w:rPr>
+                      <w:rFonts w:cs="Times New Roman"/>
+                      <w:sz w:val="16"/>
+                      <w:szCs w:val="16"/>
+                    </w:rPr>
+                    <w:t xml:space="preserve"> SOURCE</w:t>
+                  </w:r>
+                  <w:r>
+                    <w:rPr>
+                      <w:rFonts w:cs="Times New Roman"/>
+                      <w:sz w:val="16"/>
+                      <w:szCs w:val="16"/>
+                    </w:rPr>
+                    <w:t>1</w:t>
                   </w:r>
                 </w:p>
               </w:tc>
@@ -20470,26 +20977,51 @@
               </w:tc>
               <w:tc>
                 <w:tcPr>
-                  <w:tcW w:w="6511" w:type="dxa"/>
-                  <w:gridSpan w:val="17"/>
-                  <w:vAlign w:val="center"/>
-                </w:tcPr>
-                <w:p>
-                  <w:pPr>
-                    <w:jc w:val="center"/>
-                    <w:rPr>
-                      <w:rFonts w:cs="Times New Roman"/>
-                      <w:sz w:val="16"/>
-                      <w:szCs w:val="16"/>
-                    </w:rPr>
-                  </w:pPr>
-                  <w:r>
-                    <w:rPr>
-                      <w:rFonts w:cs="Times New Roman"/>
-                      <w:sz w:val="16"/>
-                      <w:szCs w:val="16"/>
-                    </w:rPr>
-                    <w:t>IMMEDIATE</w:t>
+                  <w:tcW w:w="1915" w:type="dxa"/>
+                  <w:gridSpan w:val="5"/>
+                  <w:vAlign w:val="center"/>
+                </w:tcPr>
+                <w:p>
+                  <w:pPr>
+                    <w:jc w:val="center"/>
+                    <w:rPr>
+                      <w:rFonts w:cs="Times New Roman"/>
+                      <w:sz w:val="16"/>
+                      <w:szCs w:val="16"/>
+                    </w:rPr>
+                  </w:pPr>
+                  <w:r>
+                    <w:rPr>
+                      <w:rFonts w:cs="Times New Roman"/>
+                      <w:sz w:val="16"/>
+                      <w:szCs w:val="16"/>
+                    </w:rPr>
+                    <w:t>R_ DESTINY</w:t>
+                  </w:r>
+                </w:p>
+              </w:tc>
+              <w:tc>
+                <w:tcPr>
+                  <w:tcW w:w="4596" w:type="dxa"/>
+                  <w:gridSpan w:val="12"/>
+                  <w:vAlign w:val="center"/>
+                </w:tcPr>
+                <w:p>
+                  <w:pPr>
+                    <w:jc w:val="center"/>
+                    <w:rPr>
+                      <w:rFonts w:cs="Times New Roman"/>
+                      <w:sz w:val="16"/>
+                      <w:szCs w:val="16"/>
+                    </w:rPr>
+                  </w:pPr>
+                  <w:r>
+                    <w:rPr>
+                      <w:rFonts w:cs="Times New Roman"/>
+                      <w:sz w:val="16"/>
+                      <w:szCs w:val="16"/>
+                    </w:rPr>
+                    <w:t>IMM</w:t>
                   </w:r>
                 </w:p>
               </w:tc>
@@ -20897,11 +21429,19 @@
                 <w:rFonts w:cs="Times New Roman"/>
               </w:rPr>
             </w:pPr>
-            <w:r>
-              <w:rPr>
-                <w:rFonts w:cs="Times New Roman"/>
-              </w:rPr>
-              <w:t>bgt $1, $2, LABEL</w:t>
+            <w:proofErr w:type="spellStart"/>
+            <w:r>
+              <w:rPr>
+                <w:rFonts w:cs="Times New Roman"/>
+              </w:rPr>
+              <w:t>bgt</w:t>
+            </w:r>
+            <w:proofErr w:type="spellEnd"/>
+            <w:r>
+              <w:rPr>
+                <w:rFonts w:cs="Times New Roman"/>
+              </w:rPr>
+              <w:t xml:space="preserve"> $1, $2, LABEL</w:t>
             </w:r>
           </w:p>
         </w:tc>
@@ -21777,20 +22317,35 @@
                 </w:tcPr>
                 <w:p>
                   <w:pPr>
-                    <w:jc w:val="center"/>
-                    <w:rPr>
-                      <w:rFonts w:cs="Times New Roman"/>
-                      <w:sz w:val="16"/>
-                      <w:szCs w:val="16"/>
-                    </w:rPr>
-                  </w:pPr>
-                  <w:r>
-                    <w:rPr>
-                      <w:rFonts w:cs="Times New Roman"/>
-                      <w:sz w:val="16"/>
-                      <w:szCs w:val="16"/>
-                    </w:rPr>
-                    <w:t>R_SOURCE1</w:t>
+                    <w:rPr>
+                      <w:rFonts w:cs="Times New Roman"/>
+                      <w:sz w:val="16"/>
+                      <w:szCs w:val="16"/>
+                    </w:rPr>
+                  </w:pPr>
+                  <w:r>
+                    <w:rPr>
+                      <w:rFonts w:cs="Times New Roman"/>
+                      <w:sz w:val="16"/>
+                      <w:szCs w:val="16"/>
+                    </w:rPr>
+                    <w:t>R_</w:t>
+                  </w:r>
+                  <w:r>
+                    <w:rPr>
+                      <w:rFonts w:cs="Times New Roman"/>
+                      <w:sz w:val="16"/>
+                      <w:szCs w:val="16"/>
+                    </w:rPr>
+                    <w:t xml:space="preserve"> SOURCE</w:t>
+                  </w:r>
+                  <w:r>
+                    <w:rPr>
+                      <w:rFonts w:cs="Times New Roman"/>
+                      <w:sz w:val="16"/>
+                      <w:szCs w:val="16"/>
+                    </w:rPr>
+                    <w:t>1</w:t>
                   </w:r>
                 </w:p>
               </w:tc>
@@ -21821,26 +22376,51 @@
               </w:tc>
               <w:tc>
                 <w:tcPr>
-                  <w:tcW w:w="6511" w:type="dxa"/>
-                  <w:gridSpan w:val="17"/>
-                  <w:vAlign w:val="center"/>
-                </w:tcPr>
-                <w:p>
-                  <w:pPr>
-                    <w:jc w:val="center"/>
-                    <w:rPr>
-                      <w:rFonts w:cs="Times New Roman"/>
-                      <w:sz w:val="16"/>
-                      <w:szCs w:val="16"/>
-                    </w:rPr>
-                  </w:pPr>
-                  <w:r>
-                    <w:rPr>
-                      <w:rFonts w:cs="Times New Roman"/>
-                      <w:sz w:val="16"/>
-                      <w:szCs w:val="16"/>
-                    </w:rPr>
-                    <w:t>IMMEDIATE</w:t>
+                  <w:tcW w:w="1915" w:type="dxa"/>
+                  <w:gridSpan w:val="5"/>
+                  <w:vAlign w:val="center"/>
+                </w:tcPr>
+                <w:p>
+                  <w:pPr>
+                    <w:jc w:val="center"/>
+                    <w:rPr>
+                      <w:rFonts w:cs="Times New Roman"/>
+                      <w:sz w:val="16"/>
+                      <w:szCs w:val="16"/>
+                    </w:rPr>
+                  </w:pPr>
+                  <w:r>
+                    <w:rPr>
+                      <w:rFonts w:cs="Times New Roman"/>
+                      <w:sz w:val="16"/>
+                      <w:szCs w:val="16"/>
+                    </w:rPr>
+                    <w:t>R_ DESTINY</w:t>
+                  </w:r>
+                </w:p>
+              </w:tc>
+              <w:tc>
+                <w:tcPr>
+                  <w:tcW w:w="4596" w:type="dxa"/>
+                  <w:gridSpan w:val="12"/>
+                  <w:vAlign w:val="center"/>
+                </w:tcPr>
+                <w:p>
+                  <w:pPr>
+                    <w:jc w:val="center"/>
+                    <w:rPr>
+                      <w:rFonts w:cs="Times New Roman"/>
+                      <w:sz w:val="16"/>
+                      <w:szCs w:val="16"/>
+                    </w:rPr>
+                  </w:pPr>
+                  <w:r>
+                    <w:rPr>
+                      <w:rFonts w:cs="Times New Roman"/>
+                      <w:sz w:val="16"/>
+                      <w:szCs w:val="16"/>
+                    </w:rPr>
+                    <w:t>IMM</w:t>
                   </w:r>
                 </w:p>
               </w:tc>
@@ -22243,11 +22823,19 @@
                 <w:rFonts w:cs="Times New Roman"/>
               </w:rPr>
             </w:pPr>
-            <w:r>
-              <w:rPr>
-                <w:rFonts w:cs="Times New Roman"/>
-              </w:rPr>
-              <w:t xml:space="preserve">jmp </w:t>
+            <w:proofErr w:type="spellStart"/>
+            <w:r>
+              <w:rPr>
+                <w:rFonts w:cs="Times New Roman"/>
+              </w:rPr>
+              <w:t>jmp</w:t>
+            </w:r>
+            <w:proofErr w:type="spellEnd"/>
+            <w:r>
+              <w:rPr>
+                <w:rFonts w:cs="Times New Roman"/>
+              </w:rPr>
+              <w:t xml:space="preserve"> </w:t>
             </w:r>
             <w:r>
               <w:rPr>
@@ -23129,20 +23717,35 @@
                 </w:tcPr>
                 <w:p>
                   <w:pPr>
-                    <w:jc w:val="center"/>
-                    <w:rPr>
-                      <w:rFonts w:cs="Times New Roman"/>
-                      <w:sz w:val="16"/>
-                      <w:szCs w:val="16"/>
-                    </w:rPr>
-                  </w:pPr>
-                  <w:r>
-                    <w:rPr>
-                      <w:rFonts w:cs="Times New Roman"/>
-                      <w:sz w:val="16"/>
-                      <w:szCs w:val="16"/>
-                    </w:rPr>
-                    <w:t>R_SOURCE</w:t>
+                    <w:rPr>
+                      <w:rFonts w:cs="Times New Roman"/>
+                      <w:sz w:val="16"/>
+                      <w:szCs w:val="16"/>
+                    </w:rPr>
+                  </w:pPr>
+                  <w:r>
+                    <w:rPr>
+                      <w:rFonts w:cs="Times New Roman"/>
+                      <w:sz w:val="16"/>
+                      <w:szCs w:val="16"/>
+                    </w:rPr>
+                    <w:t>R_</w:t>
+                  </w:r>
+                  <w:r>
+                    <w:rPr>
+                      <w:rFonts w:cs="Times New Roman"/>
+                      <w:sz w:val="16"/>
+                      <w:szCs w:val="16"/>
+                    </w:rPr>
+                    <w:t xml:space="preserve"> SOURCE</w:t>
+                  </w:r>
+                  <w:r>
+                    <w:rPr>
+                      <w:rFonts w:cs="Times New Roman"/>
+                      <w:sz w:val="16"/>
+                      <w:szCs w:val="16"/>
+                    </w:rPr>
+                    <w:t>1</w:t>
                   </w:r>
                 </w:p>
               </w:tc>
@@ -23167,32 +23770,57 @@
                       <w:sz w:val="16"/>
                       <w:szCs w:val="16"/>
                     </w:rPr>
-                    <w:t>NULL</w:t>
-                  </w:r>
-                </w:p>
-              </w:tc>
-              <w:tc>
-                <w:tcPr>
-                  <w:tcW w:w="6511" w:type="dxa"/>
-                  <w:gridSpan w:val="17"/>
-                  <w:vAlign w:val="center"/>
-                </w:tcPr>
-                <w:p>
-                  <w:pPr>
-                    <w:jc w:val="center"/>
-                    <w:rPr>
-                      <w:rFonts w:cs="Times New Roman"/>
-                      <w:sz w:val="16"/>
-                      <w:szCs w:val="16"/>
-                    </w:rPr>
-                  </w:pPr>
-                  <w:r>
-                    <w:rPr>
-                      <w:rFonts w:cs="Times New Roman"/>
-                      <w:sz w:val="16"/>
-                      <w:szCs w:val="16"/>
-                    </w:rPr>
-                    <w:t>0</w:t>
+                    <w:t>R_SOURCE2</w:t>
+                  </w:r>
+                </w:p>
+              </w:tc>
+              <w:tc>
+                <w:tcPr>
+                  <w:tcW w:w="1915" w:type="dxa"/>
+                  <w:gridSpan w:val="5"/>
+                  <w:vAlign w:val="center"/>
+                </w:tcPr>
+                <w:p>
+                  <w:pPr>
+                    <w:jc w:val="center"/>
+                    <w:rPr>
+                      <w:rFonts w:cs="Times New Roman"/>
+                      <w:sz w:val="16"/>
+                      <w:szCs w:val="16"/>
+                    </w:rPr>
+                  </w:pPr>
+                  <w:r>
+                    <w:rPr>
+                      <w:rFonts w:cs="Times New Roman"/>
+                      <w:sz w:val="16"/>
+                      <w:szCs w:val="16"/>
+                    </w:rPr>
+                    <w:t>R_ DESTINY</w:t>
+                  </w:r>
+                </w:p>
+              </w:tc>
+              <w:tc>
+                <w:tcPr>
+                  <w:tcW w:w="4596" w:type="dxa"/>
+                  <w:gridSpan w:val="12"/>
+                  <w:vAlign w:val="center"/>
+                </w:tcPr>
+                <w:p>
+                  <w:pPr>
+                    <w:jc w:val="center"/>
+                    <w:rPr>
+                      <w:rFonts w:cs="Times New Roman"/>
+                      <w:sz w:val="16"/>
+                      <w:szCs w:val="16"/>
+                    </w:rPr>
+                  </w:pPr>
+                  <w:r>
+                    <w:rPr>
+                      <w:rFonts w:cs="Times New Roman"/>
+                      <w:sz w:val="16"/>
+                      <w:szCs w:val="16"/>
+                    </w:rPr>
+                    <w:t>IMM</w:t>
                   </w:r>
                 </w:p>
               </w:tc>
@@ -23570,11 +24198,19 @@
                 <w:rFonts w:cs="Times New Roman"/>
               </w:rPr>
             </w:pPr>
-            <w:r>
-              <w:rPr>
-                <w:rFonts w:cs="Times New Roman"/>
-              </w:rPr>
-              <w:t xml:space="preserve">jal </w:t>
+            <w:proofErr w:type="spellStart"/>
+            <w:r>
+              <w:rPr>
+                <w:rFonts w:cs="Times New Roman"/>
+              </w:rPr>
+              <w:t>jal</w:t>
+            </w:r>
+            <w:proofErr w:type="spellEnd"/>
+            <w:r>
+              <w:rPr>
+                <w:rFonts w:cs="Times New Roman"/>
+              </w:rPr>
+              <w:t xml:space="preserve"> </w:t>
             </w:r>
             <w:r>
               <w:rPr>
@@ -24462,20 +25098,35 @@
                 </w:tcPr>
                 <w:p>
                   <w:pPr>
-                    <w:jc w:val="center"/>
-                    <w:rPr>
-                      <w:rFonts w:cs="Times New Roman"/>
-                      <w:sz w:val="16"/>
-                      <w:szCs w:val="16"/>
-                    </w:rPr>
-                  </w:pPr>
-                  <w:r>
-                    <w:rPr>
-                      <w:rFonts w:cs="Times New Roman"/>
-                      <w:sz w:val="16"/>
-                      <w:szCs w:val="16"/>
-                    </w:rPr>
-                    <w:t>R_SOURCE</w:t>
+                    <w:rPr>
+                      <w:rFonts w:cs="Times New Roman"/>
+                      <w:sz w:val="16"/>
+                      <w:szCs w:val="16"/>
+                    </w:rPr>
+                  </w:pPr>
+                  <w:r>
+                    <w:rPr>
+                      <w:rFonts w:cs="Times New Roman"/>
+                      <w:sz w:val="16"/>
+                      <w:szCs w:val="16"/>
+                    </w:rPr>
+                    <w:t>R_</w:t>
+                  </w:r>
+                  <w:r>
+                    <w:rPr>
+                      <w:rFonts w:cs="Times New Roman"/>
+                      <w:sz w:val="16"/>
+                      <w:szCs w:val="16"/>
+                    </w:rPr>
+                    <w:t xml:space="preserve"> SOURCE</w:t>
+                  </w:r>
+                  <w:r>
+                    <w:rPr>
+                      <w:rFonts w:cs="Times New Roman"/>
+                      <w:sz w:val="16"/>
+                      <w:szCs w:val="16"/>
+                    </w:rPr>
+                    <w:t>1</w:t>
                   </w:r>
                 </w:p>
               </w:tc>
@@ -24500,32 +25151,57 @@
                       <w:sz w:val="16"/>
                       <w:szCs w:val="16"/>
                     </w:rPr>
-                    <w:t>NULL</w:t>
-                  </w:r>
-                </w:p>
-              </w:tc>
-              <w:tc>
-                <w:tcPr>
-                  <w:tcW w:w="6511" w:type="dxa"/>
-                  <w:gridSpan w:val="17"/>
-                  <w:vAlign w:val="center"/>
-                </w:tcPr>
-                <w:p>
-                  <w:pPr>
-                    <w:jc w:val="center"/>
-                    <w:rPr>
-                      <w:rFonts w:cs="Times New Roman"/>
-                      <w:sz w:val="16"/>
-                      <w:szCs w:val="16"/>
-                    </w:rPr>
-                  </w:pPr>
-                  <w:r>
-                    <w:rPr>
-                      <w:rFonts w:cs="Times New Roman"/>
-                      <w:sz w:val="16"/>
-                      <w:szCs w:val="16"/>
-                    </w:rPr>
-                    <w:t>NULL</w:t>
+                    <w:t>R_SOURCE2</w:t>
+                  </w:r>
+                </w:p>
+              </w:tc>
+              <w:tc>
+                <w:tcPr>
+                  <w:tcW w:w="1915" w:type="dxa"/>
+                  <w:gridSpan w:val="5"/>
+                  <w:vAlign w:val="center"/>
+                </w:tcPr>
+                <w:p>
+                  <w:pPr>
+                    <w:jc w:val="center"/>
+                    <w:rPr>
+                      <w:rFonts w:cs="Times New Roman"/>
+                      <w:sz w:val="16"/>
+                      <w:szCs w:val="16"/>
+                    </w:rPr>
+                  </w:pPr>
+                  <w:r>
+                    <w:rPr>
+                      <w:rFonts w:cs="Times New Roman"/>
+                      <w:sz w:val="16"/>
+                      <w:szCs w:val="16"/>
+                    </w:rPr>
+                    <w:t>R_ DESTINY</w:t>
+                  </w:r>
+                </w:p>
+              </w:tc>
+              <w:tc>
+                <w:tcPr>
+                  <w:tcW w:w="4596" w:type="dxa"/>
+                  <w:gridSpan w:val="12"/>
+                  <w:vAlign w:val="center"/>
+                </w:tcPr>
+                <w:p>
+                  <w:pPr>
+                    <w:jc w:val="center"/>
+                    <w:rPr>
+                      <w:rFonts w:cs="Times New Roman"/>
+                      <w:sz w:val="16"/>
+                      <w:szCs w:val="16"/>
+                    </w:rPr>
+                  </w:pPr>
+                  <w:r>
+                    <w:rPr>
+                      <w:rFonts w:cs="Times New Roman"/>
+                      <w:sz w:val="16"/>
+                      <w:szCs w:val="16"/>
+                    </w:rPr>
+                    <w:t>IMM</w:t>
                   </w:r>
                 </w:p>
               </w:tc>
@@ -24703,7 +25379,21 @@
               <w:rPr>
                 <w:rFonts w:cs="Times New Roman"/>
               </w:rPr>
-              <w:t xml:space="preserve">$ra = PC + </w:t>
+              <w:t>$</w:t>
+            </w:r>
+            <w:proofErr w:type="spellStart"/>
+            <w:r>
+              <w:rPr>
+                <w:rFonts w:cs="Times New Roman"/>
+              </w:rPr>
+              <w:t>ra</w:t>
+            </w:r>
+            <w:proofErr w:type="spellEnd"/>
+            <w:r>
+              <w:rPr>
+                <w:rFonts w:cs="Times New Roman"/>
+              </w:rPr>
+              <w:t xml:space="preserve"> = PC + </w:t>
             </w:r>
             <w:r>
               <w:rPr>
@@ -24916,11 +25606,19 @@
                 <w:rFonts w:cs="Times New Roman"/>
               </w:rPr>
             </w:pPr>
-            <w:r>
-              <w:rPr>
-                <w:rFonts w:cs="Times New Roman"/>
-              </w:rPr>
-              <w:t>addc $1, $2, $3</w:t>
+            <w:proofErr w:type="spellStart"/>
+            <w:r>
+              <w:rPr>
+                <w:rFonts w:cs="Times New Roman"/>
+              </w:rPr>
+              <w:t>addc</w:t>
+            </w:r>
+            <w:proofErr w:type="spellEnd"/>
+            <w:r>
+              <w:rPr>
+                <w:rFonts w:cs="Times New Roman"/>
+              </w:rPr>
+              <w:t xml:space="preserve"> $1, $2, $3</w:t>
             </w:r>
           </w:p>
         </w:tc>
@@ -25818,7 +26516,23 @@
                       <w:sz w:val="16"/>
                       <w:szCs w:val="16"/>
                     </w:rPr>
-                    <w:t>R_DESTINY</w:t>
+                    <w:t>R_</w:t>
+                  </w:r>
+                  <w:r>
+                    <w:rPr>
+                      <w:rFonts w:cs="Times New Roman"/>
+                      <w:sz w:val="16"/>
+                      <w:szCs w:val="16"/>
+                    </w:rPr>
+                    <w:t xml:space="preserve"> </w:t>
+                  </w:r>
+                  <w:r>
+                    <w:rPr>
+                      <w:rFonts w:cs="Times New Roman"/>
+                      <w:sz w:val="16"/>
+                      <w:szCs w:val="16"/>
+                    </w:rPr>
+                    <w:t>SOURCE1</w:t>
                   </w:r>
                 </w:p>
               </w:tc>
@@ -25868,7 +26582,23 @@
                       <w:sz w:val="16"/>
                       <w:szCs w:val="16"/>
                     </w:rPr>
-                    <w:t>R_SOURCE2</w:t>
+                    <w:t>R_</w:t>
+                  </w:r>
+                  <w:r>
+                    <w:rPr>
+                      <w:rFonts w:cs="Times New Roman"/>
+                      <w:sz w:val="16"/>
+                      <w:szCs w:val="16"/>
+                    </w:rPr>
+                    <w:t xml:space="preserve"> </w:t>
+                  </w:r>
+                  <w:r>
+                    <w:rPr>
+                      <w:rFonts w:cs="Times New Roman"/>
+                      <w:sz w:val="16"/>
+                      <w:szCs w:val="16"/>
+                    </w:rPr>
+                    <w:t>DESTINY</w:t>
                   </w:r>
                 </w:p>
               </w:tc>
@@ -26310,11 +27040,19 @@
                 <w:rFonts w:cs="Times New Roman"/>
               </w:rPr>
             </w:pPr>
-            <w:r>
-              <w:rPr>
-                <w:rFonts w:cs="Times New Roman"/>
-              </w:rPr>
-              <w:t>subc $1, $2, $3</w:t>
+            <w:proofErr w:type="spellStart"/>
+            <w:r>
+              <w:rPr>
+                <w:rFonts w:cs="Times New Roman"/>
+              </w:rPr>
+              <w:t>subc</w:t>
+            </w:r>
+            <w:proofErr w:type="spellEnd"/>
+            <w:r>
+              <w:rPr>
+                <w:rFonts w:cs="Times New Roman"/>
+              </w:rPr>
+              <w:t xml:space="preserve"> $1, $2, $3</w:t>
             </w:r>
           </w:p>
         </w:tc>
@@ -27211,7 +27949,23 @@
                       <w:sz w:val="16"/>
                       <w:szCs w:val="16"/>
                     </w:rPr>
-                    <w:t>R_DESTINY</w:t>
+                    <w:t>R_</w:t>
+                  </w:r>
+                  <w:r>
+                    <w:rPr>
+                      <w:rFonts w:cs="Times New Roman"/>
+                      <w:sz w:val="16"/>
+                      <w:szCs w:val="16"/>
+                    </w:rPr>
+                    <w:t xml:space="preserve"> </w:t>
+                  </w:r>
+                  <w:r>
+                    <w:rPr>
+                      <w:rFonts w:cs="Times New Roman"/>
+                      <w:sz w:val="16"/>
+                      <w:szCs w:val="16"/>
+                    </w:rPr>
+                    <w:t>SOURCE1</w:t>
                   </w:r>
                 </w:p>
               </w:tc>
@@ -27261,7 +28015,23 @@
                       <w:sz w:val="16"/>
                       <w:szCs w:val="16"/>
                     </w:rPr>
-                    <w:t>R_SOURCE2</w:t>
+                    <w:t>R_</w:t>
+                  </w:r>
+                  <w:r>
+                    <w:rPr>
+                      <w:rFonts w:cs="Times New Roman"/>
+                      <w:sz w:val="16"/>
+                      <w:szCs w:val="16"/>
+                    </w:rPr>
+                    <w:t xml:space="preserve"> </w:t>
+                  </w:r>
+                  <w:r>
+                    <w:rPr>
+                      <w:rFonts w:cs="Times New Roman"/>
+                      <w:sz w:val="16"/>
+                      <w:szCs w:val="16"/>
+                    </w:rPr>
+                    <w:t>DESTINY</w:t>
                   </w:r>
                 </w:p>
               </w:tc>
@@ -27696,11 +28466,19 @@
                 <w:rFonts w:cs="Times New Roman"/>
               </w:rPr>
             </w:pPr>
-            <w:r>
-              <w:rPr>
-                <w:rFonts w:cs="Times New Roman"/>
-              </w:rPr>
-              <w:t>mulc $1, $2, $3</w:t>
+            <w:proofErr w:type="spellStart"/>
+            <w:r>
+              <w:rPr>
+                <w:rFonts w:cs="Times New Roman"/>
+              </w:rPr>
+              <w:t>mulc</w:t>
+            </w:r>
+            <w:proofErr w:type="spellEnd"/>
+            <w:r>
+              <w:rPr>
+                <w:rFonts w:cs="Times New Roman"/>
+              </w:rPr>
+              <w:t xml:space="preserve"> $1, $2, $3</w:t>
             </w:r>
           </w:p>
         </w:tc>
@@ -28597,7 +29375,23 @@
                       <w:sz w:val="16"/>
                       <w:szCs w:val="16"/>
                     </w:rPr>
-                    <w:t>R_DESTINY</w:t>
+                    <w:t>R_</w:t>
+                  </w:r>
+                  <w:r>
+                    <w:rPr>
+                      <w:rFonts w:cs="Times New Roman"/>
+                      <w:sz w:val="16"/>
+                      <w:szCs w:val="16"/>
+                    </w:rPr>
+                    <w:t xml:space="preserve"> </w:t>
+                  </w:r>
+                  <w:r>
+                    <w:rPr>
+                      <w:rFonts w:cs="Times New Roman"/>
+                      <w:sz w:val="16"/>
+                      <w:szCs w:val="16"/>
+                    </w:rPr>
+                    <w:t>SOURCE1</w:t>
                   </w:r>
                 </w:p>
               </w:tc>
@@ -28647,7 +29441,23 @@
                       <w:sz w:val="16"/>
                       <w:szCs w:val="16"/>
                     </w:rPr>
-                    <w:t>R_SOURCE2</w:t>
+                    <w:t>R_</w:t>
+                  </w:r>
+                  <w:r>
+                    <w:rPr>
+                      <w:rFonts w:cs="Times New Roman"/>
+                      <w:sz w:val="16"/>
+                      <w:szCs w:val="16"/>
+                    </w:rPr>
+                    <w:t xml:space="preserve"> </w:t>
+                  </w:r>
+                  <w:r>
+                    <w:rPr>
+                      <w:rFonts w:cs="Times New Roman"/>
+                      <w:sz w:val="16"/>
+                      <w:szCs w:val="16"/>
+                    </w:rPr>
+                    <w:t>DESTINY</w:t>
                   </w:r>
                 </w:p>
               </w:tc>
@@ -29082,11 +29892,19 @@
                 <w:rFonts w:cs="Times New Roman"/>
               </w:rPr>
             </w:pPr>
-            <w:r>
-              <w:rPr>
-                <w:rFonts w:cs="Times New Roman"/>
-              </w:rPr>
-              <w:t>abs $1, $2</w:t>
+            <w:proofErr w:type="spellStart"/>
+            <w:r>
+              <w:rPr>
+                <w:rFonts w:cs="Times New Roman"/>
+              </w:rPr>
+              <w:t>abs</w:t>
+            </w:r>
+            <w:proofErr w:type="spellEnd"/>
+            <w:r>
+              <w:rPr>
+                <w:rFonts w:cs="Times New Roman"/>
+              </w:rPr>
+              <w:t xml:space="preserve"> $1, $2</w:t>
             </w:r>
           </w:p>
         </w:tc>
@@ -29983,7 +30801,23 @@
                       <w:sz w:val="16"/>
                       <w:szCs w:val="16"/>
                     </w:rPr>
-                    <w:t>R_DESTINY</w:t>
+                    <w:t>R_</w:t>
+                  </w:r>
+                  <w:r>
+                    <w:rPr>
+                      <w:rFonts w:cs="Times New Roman"/>
+                      <w:sz w:val="16"/>
+                      <w:szCs w:val="16"/>
+                    </w:rPr>
+                    <w:t xml:space="preserve"> </w:t>
+                  </w:r>
+                  <w:r>
+                    <w:rPr>
+                      <w:rFonts w:cs="Times New Roman"/>
+                      <w:sz w:val="16"/>
+                      <w:szCs w:val="16"/>
+                    </w:rPr>
+                    <w:t>SOURCE1</w:t>
                   </w:r>
                 </w:p>
               </w:tc>
@@ -30033,7 +30867,7 @@
                       <w:sz w:val="16"/>
                       <w:szCs w:val="16"/>
                     </w:rPr>
-                    <w:t>SHIFT</w:t>
+                    <w:t>DESTINY</w:t>
                   </w:r>
                 </w:p>
               </w:tc>
@@ -30249,7 +31083,21 @@
               <w:rPr>
                 <w:rFonts w:cs="Times New Roman"/>
               </w:rPr>
-              <w:t>$1 &lt;- abs($2)</w:t>
+              <w:t xml:space="preserve">$1 &lt;- </w:t>
+            </w:r>
+            <w:proofErr w:type="spellStart"/>
+            <w:r>
+              <w:rPr>
+                <w:rFonts w:cs="Times New Roman"/>
+              </w:rPr>
+              <w:t>abs</w:t>
+            </w:r>
+            <w:proofErr w:type="spellEnd"/>
+            <w:r>
+              <w:rPr>
+                <w:rFonts w:cs="Times New Roman"/>
+              </w:rPr>
+              <w:t>($2)</w:t>
             </w:r>
           </w:p>
         </w:tc>
@@ -30443,11 +31291,19 @@
                 <w:rFonts w:cs="Times New Roman"/>
               </w:rPr>
             </w:pPr>
-            <w:r>
-              <w:rPr>
-                <w:rFonts w:cs="Times New Roman"/>
-              </w:rPr>
-              <w:t>conj $1, $2</w:t>
+            <w:proofErr w:type="spellStart"/>
+            <w:r>
+              <w:rPr>
+                <w:rFonts w:cs="Times New Roman"/>
+              </w:rPr>
+              <w:t>conj</w:t>
+            </w:r>
+            <w:proofErr w:type="spellEnd"/>
+            <w:r>
+              <w:rPr>
+                <w:rFonts w:cs="Times New Roman"/>
+              </w:rPr>
+              <w:t xml:space="preserve"> $1, $2</w:t>
             </w:r>
           </w:p>
         </w:tc>
@@ -30527,7 +31383,7 @@
               </w:trPr>
               <w:tc>
                 <w:tcPr>
-                  <w:tcW w:w="406" w:type="dxa"/>
+                  <w:tcW w:w="403" w:type="dxa"/>
                   <w:vAlign w:val="center"/>
                 </w:tcPr>
                 <w:p>
@@ -30551,7 +31407,7 @@
               </w:tc>
               <w:tc>
                 <w:tcPr>
-                  <w:tcW w:w="406" w:type="dxa"/>
+                  <w:tcW w:w="403" w:type="dxa"/>
                   <w:vAlign w:val="center"/>
                 </w:tcPr>
                 <w:p>
@@ -30575,7 +31431,7 @@
               </w:tc>
               <w:tc>
                 <w:tcPr>
-                  <w:tcW w:w="406" w:type="dxa"/>
+                  <w:tcW w:w="403" w:type="dxa"/>
                   <w:vAlign w:val="center"/>
                 </w:tcPr>
                 <w:p>
@@ -30599,7 +31455,7 @@
               </w:tc>
               <w:tc>
                 <w:tcPr>
-                  <w:tcW w:w="406" w:type="dxa"/>
+                  <w:tcW w:w="403" w:type="dxa"/>
                   <w:vAlign w:val="center"/>
                 </w:tcPr>
                 <w:p>
@@ -30623,7 +31479,7 @@
               </w:tc>
               <w:tc>
                 <w:tcPr>
-                  <w:tcW w:w="406" w:type="dxa"/>
+                  <w:tcW w:w="403" w:type="dxa"/>
                   <w:vAlign w:val="center"/>
                 </w:tcPr>
                 <w:p>
@@ -30647,7 +31503,7 @@
               </w:tc>
               <w:tc>
                 <w:tcPr>
-                  <w:tcW w:w="406" w:type="dxa"/>
+                  <w:tcW w:w="403" w:type="dxa"/>
                   <w:vAlign w:val="center"/>
                 </w:tcPr>
                 <w:p>
@@ -30671,7 +31527,7 @@
               </w:tc>
               <w:tc>
                 <w:tcPr>
-                  <w:tcW w:w="406" w:type="dxa"/>
+                  <w:tcW w:w="403" w:type="dxa"/>
                   <w:vAlign w:val="center"/>
                 </w:tcPr>
                 <w:p>
@@ -30695,7 +31551,7 @@
               </w:tc>
               <w:tc>
                 <w:tcPr>
-                  <w:tcW w:w="406" w:type="dxa"/>
+                  <w:tcW w:w="403" w:type="dxa"/>
                   <w:vAlign w:val="center"/>
                 </w:tcPr>
                 <w:p>
@@ -30719,7 +31575,7 @@
               </w:tc>
               <w:tc>
                 <w:tcPr>
-                  <w:tcW w:w="406" w:type="dxa"/>
+                  <w:tcW w:w="403" w:type="dxa"/>
                   <w:vAlign w:val="center"/>
                 </w:tcPr>
                 <w:p>
@@ -30743,7 +31599,7 @@
               </w:tc>
               <w:tc>
                 <w:tcPr>
-                  <w:tcW w:w="406" w:type="dxa"/>
+                  <w:tcW w:w="403" w:type="dxa"/>
                   <w:vAlign w:val="center"/>
                 </w:tcPr>
                 <w:p>
@@ -30767,7 +31623,7 @@
               </w:tc>
               <w:tc>
                 <w:tcPr>
-                  <w:tcW w:w="406" w:type="dxa"/>
+                  <w:tcW w:w="403" w:type="dxa"/>
                   <w:vAlign w:val="center"/>
                 </w:tcPr>
                 <w:p>
@@ -30791,7 +31647,7 @@
               </w:tc>
               <w:tc>
                 <w:tcPr>
-                  <w:tcW w:w="405" w:type="dxa"/>
+                  <w:tcW w:w="402" w:type="dxa"/>
                   <w:vAlign w:val="center"/>
                 </w:tcPr>
                 <w:p>
@@ -30815,7 +31671,7 @@
               </w:tc>
               <w:tc>
                 <w:tcPr>
-                  <w:tcW w:w="405" w:type="dxa"/>
+                  <w:tcW w:w="402" w:type="dxa"/>
                   <w:vAlign w:val="center"/>
                 </w:tcPr>
                 <w:p>
@@ -30839,7 +31695,7 @@
               </w:tc>
               <w:tc>
                 <w:tcPr>
-                  <w:tcW w:w="405" w:type="dxa"/>
+                  <w:tcW w:w="403" w:type="dxa"/>
                   <w:vAlign w:val="center"/>
                 </w:tcPr>
                 <w:p>
@@ -30863,7 +31719,7 @@
               </w:tc>
               <w:tc>
                 <w:tcPr>
-                  <w:tcW w:w="405" w:type="dxa"/>
+                  <w:tcW w:w="403" w:type="dxa"/>
                   <w:vAlign w:val="center"/>
                 </w:tcPr>
                 <w:p>
@@ -30887,7 +31743,7 @@
               </w:tc>
               <w:tc>
                 <w:tcPr>
-                  <w:tcW w:w="405" w:type="dxa"/>
+                  <w:tcW w:w="403" w:type="dxa"/>
                   <w:vAlign w:val="center"/>
                 </w:tcPr>
                 <w:p>
@@ -30911,7 +31767,7 @@
               </w:tc>
               <w:tc>
                 <w:tcPr>
-                  <w:tcW w:w="405" w:type="dxa"/>
+                  <w:tcW w:w="403" w:type="dxa"/>
                   <w:vAlign w:val="center"/>
                 </w:tcPr>
                 <w:p>
@@ -30935,7 +31791,7 @@
               </w:tc>
               <w:tc>
                 <w:tcPr>
-                  <w:tcW w:w="405" w:type="dxa"/>
+                  <w:tcW w:w="403" w:type="dxa"/>
                   <w:vAlign w:val="center"/>
                 </w:tcPr>
                 <w:p>
@@ -30959,7 +31815,7 @@
               </w:tc>
               <w:tc>
                 <w:tcPr>
-                  <w:tcW w:w="405" w:type="dxa"/>
+                  <w:tcW w:w="403" w:type="dxa"/>
                   <w:vAlign w:val="center"/>
                 </w:tcPr>
                 <w:p>
@@ -30983,7 +31839,7 @@
               </w:tc>
               <w:tc>
                 <w:tcPr>
-                  <w:tcW w:w="405" w:type="dxa"/>
+                  <w:tcW w:w="403" w:type="dxa"/>
                   <w:vAlign w:val="center"/>
                 </w:tcPr>
                 <w:p>
@@ -31007,7 +31863,7 @@
               </w:tc>
               <w:tc>
                 <w:tcPr>
-                  <w:tcW w:w="405" w:type="dxa"/>
+                  <w:tcW w:w="403" w:type="dxa"/>
                   <w:vAlign w:val="center"/>
                 </w:tcPr>
                 <w:p>
@@ -31031,7 +31887,7 @@
               </w:tc>
               <w:tc>
                 <w:tcPr>
-                  <w:tcW w:w="405" w:type="dxa"/>
+                  <w:tcW w:w="403" w:type="dxa"/>
                   <w:vAlign w:val="center"/>
                 </w:tcPr>
                 <w:p>
@@ -31055,7 +31911,7 @@
               </w:tc>
               <w:tc>
                 <w:tcPr>
-                  <w:tcW w:w="405" w:type="dxa"/>
+                  <w:tcW w:w="403" w:type="dxa"/>
                   <w:vAlign w:val="center"/>
                 </w:tcPr>
                 <w:p>
@@ -31079,7 +31935,7 @@
               </w:tc>
               <w:tc>
                 <w:tcPr>
-                  <w:tcW w:w="405" w:type="dxa"/>
+                  <w:tcW w:w="403" w:type="dxa"/>
                   <w:vAlign w:val="center"/>
                 </w:tcPr>
                 <w:p>
@@ -31103,7 +31959,7 @@
               </w:tc>
               <w:tc>
                 <w:tcPr>
-                  <w:tcW w:w="405" w:type="dxa"/>
+                  <w:tcW w:w="403" w:type="dxa"/>
                   <w:vAlign w:val="center"/>
                 </w:tcPr>
                 <w:p>
@@ -31127,7 +31983,7 @@
               </w:tc>
               <w:tc>
                 <w:tcPr>
-                  <w:tcW w:w="405" w:type="dxa"/>
+                  <w:tcW w:w="403" w:type="dxa"/>
                   <w:vAlign w:val="center"/>
                 </w:tcPr>
                 <w:p>
@@ -31151,7 +32007,7 @@
               </w:tc>
               <w:tc>
                 <w:tcPr>
-                  <w:tcW w:w="405" w:type="dxa"/>
+                  <w:tcW w:w="403" w:type="dxa"/>
                   <w:vAlign w:val="center"/>
                 </w:tcPr>
                 <w:p>
@@ -31175,7 +32031,7 @@
               </w:tc>
               <w:tc>
                 <w:tcPr>
-                  <w:tcW w:w="405" w:type="dxa"/>
+                  <w:tcW w:w="403" w:type="dxa"/>
                   <w:vAlign w:val="center"/>
                 </w:tcPr>
                 <w:p>
@@ -31199,7 +32055,7 @@
               </w:tc>
               <w:tc>
                 <w:tcPr>
-                  <w:tcW w:w="405" w:type="dxa"/>
+                  <w:tcW w:w="403" w:type="dxa"/>
                   <w:vAlign w:val="center"/>
                 </w:tcPr>
                 <w:p>
@@ -31223,7 +32079,7 @@
               </w:tc>
               <w:tc>
                 <w:tcPr>
-                  <w:tcW w:w="405" w:type="dxa"/>
+                  <w:tcW w:w="403" w:type="dxa"/>
                   <w:vAlign w:val="center"/>
                 </w:tcPr>
                 <w:p>
@@ -31247,7 +32103,7 @@
               </w:tc>
               <w:tc>
                 <w:tcPr>
-                  <w:tcW w:w="405" w:type="dxa"/>
+                  <w:tcW w:w="403" w:type="dxa"/>
                   <w:vAlign w:val="center"/>
                 </w:tcPr>
                 <w:p>
@@ -31271,7 +32127,7 @@
               </w:tc>
               <w:tc>
                 <w:tcPr>
-                  <w:tcW w:w="405" w:type="dxa"/>
+                  <w:tcW w:w="403" w:type="dxa"/>
                   <w:vAlign w:val="center"/>
                 </w:tcPr>
                 <w:p>
@@ -31300,7 +32156,7 @@
               </w:trPr>
               <w:tc>
                 <w:tcPr>
-                  <w:tcW w:w="2030" w:type="dxa"/>
+                  <w:tcW w:w="2015" w:type="dxa"/>
                   <w:gridSpan w:val="5"/>
                   <w:vAlign w:val="center"/>
                 </w:tcPr>
@@ -31325,7 +32181,7 @@
               </w:tc>
               <w:tc>
                 <w:tcPr>
-                  <w:tcW w:w="2030" w:type="dxa"/>
+                  <w:tcW w:w="2015" w:type="dxa"/>
                   <w:gridSpan w:val="5"/>
                   <w:vAlign w:val="center"/>
                 </w:tcPr>
@@ -31344,63 +32200,71 @@
                       <w:sz w:val="16"/>
                       <w:szCs w:val="16"/>
                     </w:rPr>
+                    <w:t xml:space="preserve">R_ </w:t>
+                  </w:r>
+                  <w:r>
+                    <w:rPr>
+                      <w:rFonts w:cs="Times New Roman"/>
+                      <w:sz w:val="16"/>
+                      <w:szCs w:val="16"/>
+                    </w:rPr>
+                    <w:t>SOURCE1</w:t>
+                  </w:r>
+                </w:p>
+              </w:tc>
+              <w:tc>
+                <w:tcPr>
+                  <w:tcW w:w="2013" w:type="dxa"/>
+                  <w:gridSpan w:val="5"/>
+                  <w:vAlign w:val="center"/>
+                </w:tcPr>
+                <w:p>
+                  <w:pPr>
+                    <w:jc w:val="center"/>
+                    <w:rPr>
+                      <w:rFonts w:cs="Times New Roman"/>
+                      <w:sz w:val="16"/>
+                      <w:szCs w:val="16"/>
+                    </w:rPr>
+                  </w:pPr>
+                  <w:r>
+                    <w:rPr>
+                      <w:rFonts w:cs="Times New Roman"/>
+                      <w:sz w:val="16"/>
+                      <w:szCs w:val="16"/>
+                    </w:rPr>
+                    <w:t>R_SOURCE1</w:t>
+                  </w:r>
+                </w:p>
+              </w:tc>
+              <w:tc>
+                <w:tcPr>
+                  <w:tcW w:w="2015" w:type="dxa"/>
+                  <w:gridSpan w:val="5"/>
+                  <w:vAlign w:val="center"/>
+                </w:tcPr>
+                <w:p>
+                  <w:pPr>
+                    <w:jc w:val="center"/>
+                    <w:rPr>
+                      <w:rFonts w:cs="Times New Roman"/>
+                      <w:sz w:val="16"/>
+                      <w:szCs w:val="16"/>
+                    </w:rPr>
+                  </w:pPr>
+                  <w:r>
+                    <w:rPr>
+                      <w:rFonts w:cs="Times New Roman"/>
+                      <w:sz w:val="16"/>
+                      <w:szCs w:val="16"/>
+                    </w:rPr>
                     <w:t>R_DESTINY</w:t>
                   </w:r>
                 </w:p>
               </w:tc>
               <w:tc>
                 <w:tcPr>
-                  <w:tcW w:w="2026" w:type="dxa"/>
-                  <w:gridSpan w:val="5"/>
-                  <w:vAlign w:val="center"/>
-                </w:tcPr>
-                <w:p>
-                  <w:pPr>
-                    <w:jc w:val="center"/>
-                    <w:rPr>
-                      <w:rFonts w:cs="Times New Roman"/>
-                      <w:sz w:val="16"/>
-                      <w:szCs w:val="16"/>
-                    </w:rPr>
-                  </w:pPr>
-                  <w:r>
-                    <w:rPr>
-                      <w:rFonts w:cs="Times New Roman"/>
-                      <w:sz w:val="16"/>
-                      <w:szCs w:val="16"/>
-                    </w:rPr>
-                    <w:t>R_SOURCE1</w:t>
-                  </w:r>
-                </w:p>
-              </w:tc>
-              <w:tc>
-                <w:tcPr>
-                  <w:tcW w:w="2025" w:type="dxa"/>
-                  <w:gridSpan w:val="5"/>
-                  <w:vAlign w:val="center"/>
-                </w:tcPr>
-                <w:p>
-                  <w:pPr>
-                    <w:jc w:val="center"/>
-                    <w:rPr>
-                      <w:rFonts w:cs="Times New Roman"/>
-                      <w:sz w:val="16"/>
-                      <w:szCs w:val="16"/>
-                    </w:rPr>
-                  </w:pPr>
-                  <w:r>
-                    <w:rPr>
-                      <w:rFonts w:cs="Times New Roman"/>
-                      <w:sz w:val="16"/>
-                      <w:szCs w:val="16"/>
-                    </w:rPr>
-                    <w:t>SHIFT</w:t>
-                  </w:r>
-                </w:p>
-              </w:tc>
-              <w:tc>
-                <w:tcPr>
-                  <w:tcW w:w="4860" w:type="dxa"/>
+                  <w:tcW w:w="4836" w:type="dxa"/>
                   <w:gridSpan w:val="12"/>
                   <w:vAlign w:val="center"/>
                 </w:tcPr>
@@ -31616,7 +32480,21 @@
               <w:rPr>
                 <w:rFonts w:cs="Times New Roman"/>
               </w:rPr>
-              <w:t>$1 &lt;- conj($2)</w:t>
+              <w:t xml:space="preserve">$1 &lt;- </w:t>
+            </w:r>
+            <w:proofErr w:type="spellStart"/>
+            <w:r>
+              <w:rPr>
+                <w:rFonts w:cs="Times New Roman"/>
+              </w:rPr>
+              <w:t>conj</w:t>
+            </w:r>
+            <w:proofErr w:type="spellEnd"/>
+            <w:r>
+              <w:rPr>
+                <w:rFonts w:cs="Times New Roman"/>
+              </w:rPr>
+              <w:t>($2)</w:t>
             </w:r>
           </w:p>
         </w:tc>
@@ -32228,7 +33106,7 @@
   <w:style w:type="paragraph" w:default="1" w:styleId="Normal">
     <w:name w:val="Normal"/>
     <w:qFormat/>
-    <w:rsid w:val="000C112C"/>
+    <w:rsid w:val="00A70594"/>
     <w:rPr>
       <w:rFonts w:ascii="Times New Roman" w:hAnsi="Times New Roman"/>
     </w:rPr>
@@ -32663,6 +33541,15 @@
 </file>
 
 <file path=customXml/item1.xml><?xml version="1.0" encoding="utf-8"?>
+<?mso-contentType ?>
+<FormTemplates xmlns="http://schemas.microsoft.com/sharepoint/v3/contenttype/forms">
+  <Display>DocumentLibraryForm</Display>
+  <Edit>DocumentLibraryForm</Edit>
+  <New>DocumentLibraryForm</New>
+</FormTemplates>
+</file>
+
+<file path=customXml/item2.xml><?xml version="1.0" encoding="utf-8"?>
 <ct:contentTypeSchema xmlns:ct="http://schemas.microsoft.com/office/2006/metadata/contentType" xmlns:ma="http://schemas.microsoft.com/office/2006/metadata/properties/metaAttributes" ct:_="" ma:_="" ma:contentTypeName="Document" ma:contentTypeID="0x010100B9C61213E289254D8822FEDD3DEF9BC1" ma:contentTypeVersion="14" ma:contentTypeDescription="Create a new document." ma:contentTypeScope="" ma:versionID="248fb1fdd2c6fa4c43b714be7032d4df">
   <xsd:schema xmlns:xsd="http://www.w3.org/2001/XMLSchema" xmlns:xs="http://www.w3.org/2001/XMLSchema" xmlns:p="http://schemas.microsoft.com/office/2006/metadata/properties" xmlns:ns2="6644624d-9d0e-4844-b2f2-741fb1443df4" xmlns:ns3="cb75018d-4bf6-45a1-835c-4e5fa218c3f8" targetNamespace="http://schemas.microsoft.com/office/2006/metadata/properties" ma:root="true" ma:fieldsID="ef09de4ab6f56ed022fa38be79ff613f" ns2:_="" ns3:_="">
     <xsd:import namespace="6644624d-9d0e-4844-b2f2-741fb1443df4"/>
@@ -32887,15 +33774,6 @@
 </ct:contentTypeSchema>
 </file>
 
-<file path=customXml/item2.xml><?xml version="1.0" encoding="utf-8"?>
-<?mso-contentType ?>
-<FormTemplates xmlns="http://schemas.microsoft.com/sharepoint/v3/contenttype/forms">
-  <Display>DocumentLibraryForm</Display>
-  <Edit>DocumentLibraryForm</Edit>
-  <New>DocumentLibraryForm</New>
-</FormTemplates>
-</file>
-
 <file path=customXml/item3.xml><?xml version="1.0" encoding="utf-8"?>
 <p:properties xmlns:p="http://schemas.microsoft.com/office/2006/metadata/properties" xmlns:xsi="http://www.w3.org/2001/XMLSchema-instance" xmlns:pc="http://schemas.microsoft.com/office/infopath/2007/PartnerControls">
   <documentManagement>
@@ -32908,6 +33786,14 @@
 </file>
 
 <file path=customXml/itemProps1.xml><?xml version="1.0" encoding="utf-8"?>
+<ds:datastoreItem xmlns:ds="http://schemas.openxmlformats.org/officeDocument/2006/customXml" ds:itemID="{A95F3B9A-F19A-41AB-ACAD-6951FC50204F}">
+  <ds:schemaRefs>
+    <ds:schemaRef ds:uri="http://schemas.microsoft.com/sharepoint/v3/contenttype/forms"/>
+  </ds:schemaRefs>
+</ds:datastoreItem>
+</file>
+
+<file path=customXml/itemProps2.xml><?xml version="1.0" encoding="utf-8"?>
 <ds:datastoreItem xmlns:ds="http://schemas.openxmlformats.org/officeDocument/2006/customXml" ds:itemID="{0B99B780-8891-4048-AF93-BBB89DA8FB92}">
   <ds:schemaRefs>
     <ds:schemaRef ds:uri="http://schemas.microsoft.com/office/2006/metadata/contentType"/>
@@ -32926,14 +33812,6 @@
 </ds:datastoreItem>
 </file>
 
-<file path=customXml/itemProps2.xml><?xml version="1.0" encoding="utf-8"?>
-<ds:datastoreItem xmlns:ds="http://schemas.openxmlformats.org/officeDocument/2006/customXml" ds:itemID="{A95F3B9A-F19A-41AB-ACAD-6951FC50204F}">
-  <ds:schemaRefs>
-    <ds:schemaRef ds:uri="http://schemas.microsoft.com/sharepoint/v3/contenttype/forms"/>
-  </ds:schemaRefs>
-</ds:datastoreItem>
-</file>
-
 <file path=customXml/itemProps3.xml><?xml version="1.0" encoding="utf-8"?>
 <ds:datastoreItem xmlns:ds="http://schemas.openxmlformats.org/officeDocument/2006/customXml" ds:itemID="{23AA9B04-3232-4F90-BB89-8CA2255EF71B}">
   <ds:schemaRefs>

</xml_diff>